<commit_message>
Finish lab report 1 (Web II)
</commit_message>
<xml_diff>
--- a/BIM(4th Sem)/Web II/Lab Work/Questions/PHP_Practical_Questions 2025.docx
+++ b/BIM(4th Sem)/Web II/Lab Work/Questions/PHP_Practical_Questions 2025.docx
@@ -1,10 +1,11 @@
 
 <file path=word/document.xml><?xml version="1.0" encoding="utf-8"?>
-<w:document xmlns:wpc="http://schemas.microsoft.com/office/word/2010/wordprocessingCanvas" xmlns:mc="http://schemas.openxmlformats.org/markup-compatibility/2006" xmlns:o="urn:schemas-microsoft-com:office:office" xmlns:r="http://schemas.openxmlformats.org/officeDocument/2006/relationships" xmlns:m="http://schemas.openxmlformats.org/officeDocument/2006/math" xmlns:v="urn:schemas-microsoft-com:vml" xmlns:wp14="http://schemas.microsoft.com/office/word/2010/wordprocessingDrawing" xmlns:wp="http://schemas.openxmlformats.org/drawingml/2006/wordprocessingDrawing" xmlns:w10="urn:schemas-microsoft-com:office:word" xmlns:w="http://schemas.openxmlformats.org/wordprocessingml/2006/main" xmlns:w14="http://schemas.microsoft.com/office/word/2010/wordml" xmlns:w15="http://schemas.microsoft.com/office/word/2012/wordml" xmlns:wpg="http://schemas.microsoft.com/office/word/2010/wordprocessingGroup" xmlns:wpi="http://schemas.microsoft.com/office/word/2010/wordprocessingInk" xmlns:wne="http://schemas.microsoft.com/office/word/2006/wordml" xmlns:wps="http://schemas.microsoft.com/office/word/2010/wordprocessingShape" mc:Ignorable="w14 w15 wp14">
+<w:document xmlns:wpc="http://schemas.microsoft.com/office/word/2010/wordprocessingCanvas" xmlns:cx="http://schemas.microsoft.com/office/drawing/2014/chartex" xmlns:cx1="http://schemas.microsoft.com/office/drawing/2015/9/8/chartex" xmlns:cx2="http://schemas.microsoft.com/office/drawing/2015/10/21/chartex" xmlns:cx3="http://schemas.microsoft.com/office/drawing/2016/5/9/chartex" xmlns:cx4="http://schemas.microsoft.com/office/drawing/2016/5/10/chartex" xmlns:cx5="http://schemas.microsoft.com/office/drawing/2016/5/11/chartex" xmlns:cx6="http://schemas.microsoft.com/office/drawing/2016/5/12/chartex" xmlns:cx7="http://schemas.microsoft.com/office/drawing/2016/5/13/chartex" xmlns:cx8="http://schemas.microsoft.com/office/drawing/2016/5/14/chartex" xmlns:mc="http://schemas.openxmlformats.org/markup-compatibility/2006" xmlns:aink="http://schemas.microsoft.com/office/drawing/2016/ink" xmlns:am3d="http://schemas.microsoft.com/office/drawing/2017/model3d" xmlns:o="urn:schemas-microsoft-com:office:office" xmlns:oel="http://schemas.microsoft.com/office/2019/extlst" xmlns:r="http://schemas.openxmlformats.org/officeDocument/2006/relationships" xmlns:m="http://schemas.openxmlformats.org/officeDocument/2006/math" xmlns:v="urn:schemas-microsoft-com:vml" xmlns:wp14="http://schemas.microsoft.com/office/word/2010/wordprocessingDrawing" xmlns:wp="http://schemas.openxmlformats.org/drawingml/2006/wordprocessingDrawing" xmlns:w10="urn:schemas-microsoft-com:office:word" xmlns:w="http://schemas.openxmlformats.org/wordprocessingml/2006/main" xmlns:w14="http://schemas.microsoft.com/office/word/2010/wordml" xmlns:w15="http://schemas.microsoft.com/office/word/2012/wordml" xmlns:w16cex="http://schemas.microsoft.com/office/word/2018/wordml/cex" xmlns:w16cid="http://schemas.microsoft.com/office/word/2016/wordml/cid" xmlns:w16="http://schemas.microsoft.com/office/word/2018/wordml" xmlns:w16sdtdh="http://schemas.microsoft.com/office/word/2020/wordml/sdtdatahash" xmlns:w16se="http://schemas.microsoft.com/office/word/2015/wordml/symex" xmlns:wpg="http://schemas.microsoft.com/office/word/2010/wordprocessingGroup" xmlns:wpi="http://schemas.microsoft.com/office/word/2010/wordprocessingInk" xmlns:wne="http://schemas.microsoft.com/office/word/2006/wordml" xmlns:wps="http://schemas.microsoft.com/office/word/2010/wordprocessingShape" mc:Ignorable="w14 w15 w16se w16cid w16 w16cex w16sdtdh wp14">
   <w:body>
     <w:p>
       <w:pPr>
         <w:pStyle w:val="Title"/>
+        <w:ind w:left="360"/>
       </w:pPr>
       <w:r>
         <w:t>Practical PHP Questio</w:t>
@@ -16,6 +17,7 @@
     <w:p>
       <w:pPr>
         <w:pStyle w:val="Heading1"/>
+        <w:ind w:left="360"/>
       </w:pPr>
       <w:r>
         <w:t>Loop-Based Questions</w:t>
@@ -24,6 +26,10 @@
     <w:p>
       <w:pPr>
         <w:pStyle w:val="ListNumber"/>
+        <w:numPr>
+          <w:ilvl w:val="0"/>
+          <w:numId w:val="11"/>
+        </w:numPr>
       </w:pPr>
       <w:r>
         <w:t>Write a PHP script to print the first 10 even numbers using a while loop.</w:t>
@@ -32,6 +38,10 @@
     <w:p>
       <w:pPr>
         <w:pStyle w:val="ListNumber"/>
+        <w:numPr>
+          <w:ilvl w:val="0"/>
+          <w:numId w:val="11"/>
+        </w:numPr>
       </w:pPr>
       <w:r>
         <w:t>Create a program to print a multiplication table of a number using for loop.</w:t>
@@ -40,17 +50,22 @@
     <w:p>
       <w:pPr>
         <w:pStyle w:val="ListNumber"/>
+        <w:numPr>
+          <w:ilvl w:val="0"/>
+          <w:numId w:val="11"/>
+        </w:numPr>
       </w:pPr>
       <w:r>
-        <w:t xml:space="preserve">Write a script </w:t>
-      </w:r>
-      <w:r>
-        <w:t>that uses a do...while loop to calculate the factorial of a number.</w:t>
+        <w:t>Write a script that uses a do...while loop to calculate the factorial of a number.</w:t>
       </w:r>
     </w:p>
     <w:p>
       <w:pPr>
         <w:pStyle w:val="ListNumber"/>
+        <w:numPr>
+          <w:ilvl w:val="0"/>
+          <w:numId w:val="11"/>
+        </w:numPr>
       </w:pPr>
       <w:r>
         <w:t>Use a loop to calculate the sum of digits of a given number in PHP.</w:t>
@@ -59,6 +74,10 @@
     <w:p>
       <w:pPr>
         <w:pStyle w:val="ListNumber"/>
+        <w:numPr>
+          <w:ilvl w:val="0"/>
+          <w:numId w:val="11"/>
+        </w:numPr>
       </w:pPr>
       <w:r>
         <w:t>Create a pyramid pattern using nested for loops in PHP.</w:t>
@@ -67,6 +86,10 @@
     <w:p>
       <w:pPr>
         <w:pStyle w:val="ListNumber"/>
+        <w:numPr>
+          <w:ilvl w:val="0"/>
+          <w:numId w:val="11"/>
+        </w:numPr>
       </w:pPr>
       <w:r>
         <w:t>Write a PHP program to reverse a number using a loop.</w:t>
@@ -75,22 +98,22 @@
     <w:p>
       <w:pPr>
         <w:pStyle w:val="ListNumber"/>
+        <w:numPr>
+          <w:ilvl w:val="0"/>
+          <w:numId w:val="11"/>
+        </w:numPr>
       </w:pPr>
       <w:r>
-        <w:t xml:space="preserve">Display the Fibonacci series up to n terms using </w:t>
-      </w:r>
-      <w:proofErr w:type="gramStart"/>
-      <w:r>
-        <w:t>a for</w:t>
-      </w:r>
-      <w:proofErr w:type="gramEnd"/>
-      <w:r>
-        <w:t xml:space="preserve"> loop.</w:t>
+        <w:t>Display the Fibonacci series up to n terms using a for loop.</w:t>
       </w:r>
     </w:p>
     <w:p>
       <w:pPr>
         <w:pStyle w:val="ListNumber"/>
+        <w:numPr>
+          <w:ilvl w:val="0"/>
+          <w:numId w:val="11"/>
+        </w:numPr>
       </w:pPr>
       <w:r>
         <w:t>Create a program that finds all prime numbers between 1 and 100 using a loop.</w:t>
@@ -99,6 +122,10 @@
     <w:p>
       <w:pPr>
         <w:pStyle w:val="ListNumber"/>
+        <w:numPr>
+          <w:ilvl w:val="0"/>
+          <w:numId w:val="11"/>
+        </w:numPr>
       </w:pPr>
       <w:r>
         <w:t>Write a PHP script to find the largest number in an array using a foreach loop.</w:t>
@@ -107,17 +134,19 @@
     <w:p>
       <w:pPr>
         <w:pStyle w:val="ListNumber"/>
+        <w:numPr>
+          <w:ilvl w:val="0"/>
+          <w:numId w:val="11"/>
+        </w:numPr>
       </w:pPr>
       <w:r>
-        <w:t>Use a loop to count the n</w:t>
-      </w:r>
-      <w:r>
-        <w:t>umber of vowels in a string.</w:t>
+        <w:t>Use a loop to count the number of vowels in a string.</w:t>
       </w:r>
     </w:p>
     <w:p>
       <w:pPr>
         <w:pStyle w:val="Heading1"/>
+        <w:ind w:left="360"/>
       </w:pPr>
       <w:r>
         <w:t>Function-Based Questions</w:t>
@@ -126,6 +155,10 @@
     <w:p>
       <w:pPr>
         <w:pStyle w:val="ListNumber"/>
+        <w:numPr>
+          <w:ilvl w:val="0"/>
+          <w:numId w:val="11"/>
+        </w:numPr>
       </w:pPr>
       <w:r>
         <w:t>Write a PHP function to check whether a number is even or odd.</w:t>
@@ -134,6 +167,10 @@
     <w:p>
       <w:pPr>
         <w:pStyle w:val="ListNumber"/>
+        <w:numPr>
+          <w:ilvl w:val="0"/>
+          <w:numId w:val="11"/>
+        </w:numPr>
       </w:pPr>
       <w:r>
         <w:t>Create a function that accepts a string and returns it in reverse order.</w:t>
@@ -142,17 +179,22 @@
     <w:p>
       <w:pPr>
         <w:pStyle w:val="ListNumber"/>
+        <w:numPr>
+          <w:ilvl w:val="0"/>
+          <w:numId w:val="11"/>
+        </w:numPr>
       </w:pPr>
       <w:r>
-        <w:t>Write a function that takes an array of numbers and re</w:t>
-      </w:r>
-      <w:r>
-        <w:t>turns the average.</w:t>
+        <w:t>Write a function that takes an array of numbers and returns the average.</w:t>
       </w:r>
     </w:p>
     <w:p>
       <w:pPr>
         <w:pStyle w:val="ListNumber"/>
+        <w:numPr>
+          <w:ilvl w:val="0"/>
+          <w:numId w:val="11"/>
+        </w:numPr>
       </w:pPr>
       <w:r>
         <w:t>Create a function to check whether a string is a palindrome.</w:t>
@@ -161,6 +203,10 @@
     <w:p>
       <w:pPr>
         <w:pStyle w:val="ListNumber"/>
+        <w:numPr>
+          <w:ilvl w:val="0"/>
+          <w:numId w:val="11"/>
+        </w:numPr>
       </w:pPr>
       <w:r>
         <w:t>Write a function to count the number of words in a given sentence.</w:t>
@@ -169,6 +215,10 @@
     <w:p>
       <w:pPr>
         <w:pStyle w:val="ListNumber"/>
+        <w:numPr>
+          <w:ilvl w:val="0"/>
+          <w:numId w:val="11"/>
+        </w:numPr>
       </w:pPr>
       <w:r>
         <w:t>Build a function that converts temperature from Celsius to Fahrenheit.</w:t>
@@ -177,17 +227,22 @@
     <w:p>
       <w:pPr>
         <w:pStyle w:val="ListNumber"/>
+        <w:numPr>
+          <w:ilvl w:val="0"/>
+          <w:numId w:val="11"/>
+        </w:numPr>
       </w:pPr>
       <w:r>
-        <w:t>Write a recursive func</w:t>
-      </w:r>
-      <w:r>
-        <w:t>tion to calculate the factorial of a number.</w:t>
+        <w:t>Write a recursive function to calculate the factorial of a number.</w:t>
       </w:r>
     </w:p>
     <w:p>
       <w:pPr>
         <w:pStyle w:val="ListNumber"/>
+        <w:numPr>
+          <w:ilvl w:val="0"/>
+          <w:numId w:val="11"/>
+        </w:numPr>
       </w:pPr>
       <w:r>
         <w:t>Create a user-defined function to check whether a year is a leap year.</w:t>
@@ -196,6 +251,10 @@
     <w:p>
       <w:pPr>
         <w:pStyle w:val="ListNumber"/>
+        <w:numPr>
+          <w:ilvl w:val="0"/>
+          <w:numId w:val="11"/>
+        </w:numPr>
       </w:pPr>
       <w:r>
         <w:t>Write a function that calculates the sum of an array using foreach.</w:t>
@@ -204,12 +263,13 @@
     <w:p>
       <w:pPr>
         <w:pStyle w:val="ListNumber"/>
+        <w:numPr>
+          <w:ilvl w:val="0"/>
+          <w:numId w:val="11"/>
+        </w:numPr>
       </w:pPr>
       <w:r>
-        <w:t>Create a function that returns the nth term of the Fibonacci</w:t>
-      </w:r>
-      <w:r>
-        <w:t xml:space="preserve"> sequence using recursion.</w:t>
+        <w:t>Create a function that returns the nth term of the Fibonacci sequence using recursion.</w:t>
       </w:r>
     </w:p>
     <w:p>
@@ -225,14 +285,19 @@
     <w:p>
       <w:pPr>
         <w:pStyle w:val="Heading1"/>
+        <w:ind w:left="360"/>
       </w:pPr>
       <w:r>
-        <w:t xml:space="preserve"> Practical PHP Array Questions</w:t>
+        <w:t>Practical PHP Array Questions</w:t>
       </w:r>
     </w:p>
     <w:p>
       <w:pPr>
         <w:pStyle w:val="ListNumber"/>
+        <w:numPr>
+          <w:ilvl w:val="0"/>
+          <w:numId w:val="11"/>
+        </w:numPr>
       </w:pPr>
       <w:r>
         <w:t>Write a PHP script to find the second largest number in a numeric array.</w:t>
@@ -241,30 +306,30 @@
     <w:p>
       <w:pPr>
         <w:pStyle w:val="ListNumber"/>
+        <w:numPr>
+          <w:ilvl w:val="0"/>
+          <w:numId w:val="11"/>
+        </w:numPr>
       </w:pPr>
       <w:r>
         <w:t xml:space="preserve">Create a PHP function that reverses a numeric array without using built-in functions like </w:t>
       </w:r>
       <w:proofErr w:type="spellStart"/>
       <w:r>
-        <w:t>array_</w:t>
-      </w:r>
-      <w:proofErr w:type="gramStart"/>
-      <w:r>
-        <w:t>reverse</w:t>
+        <w:t>array_reverse</w:t>
       </w:r>
       <w:proofErr w:type="spellEnd"/>
       <w:r>
-        <w:t>(</w:t>
-      </w:r>
-      <w:proofErr w:type="gramEnd"/>
-      <w:r>
-        <w:t>).</w:t>
+        <w:t>().</w:t>
       </w:r>
     </w:p>
     <w:p>
       <w:pPr>
         <w:pStyle w:val="ListNumber"/>
+        <w:numPr>
+          <w:ilvl w:val="0"/>
+          <w:numId w:val="11"/>
+        </w:numPr>
       </w:pPr>
       <w:r>
         <w:t>Write a program to calculate the average of elements in a numeric array.</w:t>
@@ -273,68 +338,75 @@
     <w:p>
       <w:pPr>
         <w:pStyle w:val="ListNumber"/>
+        <w:numPr>
+          <w:ilvl w:val="0"/>
+          <w:numId w:val="11"/>
+        </w:numPr>
       </w:pPr>
       <w:r>
         <w:t xml:space="preserve">Merge two numeric arrays and remove duplicate values without using </w:t>
       </w:r>
       <w:proofErr w:type="spellStart"/>
       <w:r>
-        <w:t>array_</w:t>
-      </w:r>
-      <w:proofErr w:type="gramStart"/>
-      <w:r>
-        <w:t>unique</w:t>
+        <w:t>array_unique</w:t>
       </w:r>
       <w:proofErr w:type="spellEnd"/>
       <w:r>
-        <w:t>(</w:t>
-      </w:r>
-      <w:proofErr w:type="gramEnd"/>
-      <w:r>
-        <w:t>).</w:t>
+        <w:t>().</w:t>
       </w:r>
     </w:p>
     <w:p>
       <w:pPr>
         <w:pStyle w:val="ListNumber"/>
+        <w:numPr>
+          <w:ilvl w:val="0"/>
+          <w:numId w:val="11"/>
+        </w:numPr>
       </w:pPr>
       <w:r>
         <w:t xml:space="preserve">Write a PHP program that sorts an array in descending order manually (without </w:t>
       </w:r>
       <w:proofErr w:type="spellStart"/>
-      <w:proofErr w:type="gramStart"/>
       <w:r>
         <w:t>rsort</w:t>
       </w:r>
       <w:proofErr w:type="spellEnd"/>
       <w:r>
-        <w:t>(</w:t>
-      </w:r>
-      <w:proofErr w:type="gramEnd"/>
-      <w:r>
-        <w:t>)).</w:t>
+        <w:t>()).</w:t>
       </w:r>
     </w:p>
     <w:p>
       <w:pPr>
         <w:pStyle w:val="ListNumber"/>
+        <w:numPr>
+          <w:ilvl w:val="0"/>
+          <w:numId w:val="11"/>
+        </w:numPr>
       </w:pPr>
       <w:r>
+        <w:lastRenderedPageBreak/>
         <w:t>Accept five numbers from the user in a numeric array and display only the prime numbers.</w:t>
       </w:r>
     </w:p>
     <w:p>
       <w:pPr>
         <w:pStyle w:val="ListNumber"/>
+        <w:numPr>
+          <w:ilvl w:val="0"/>
+          <w:numId w:val="11"/>
+        </w:numPr>
       </w:pPr>
       <w:r>
-        <w:lastRenderedPageBreak/>
         <w:t>Rotate a numeric array to the left by two positions. For example: [1, 2, 3, 4, 5] → [3, 4, 5, 1, 2].</w:t>
       </w:r>
     </w:p>
     <w:p>
       <w:pPr>
         <w:pStyle w:val="ListNumber"/>
+        <w:numPr>
+          <w:ilvl w:val="0"/>
+          <w:numId w:val="11"/>
+        </w:numPr>
       </w:pPr>
       <w:r>
         <w:t>Write a PHP script that stores student names as keys and their scores as values. Find the student with the highest score.</w:t>
@@ -343,6 +415,10 @@
     <w:p>
       <w:pPr>
         <w:pStyle w:val="ListNumber"/>
+        <w:numPr>
+          <w:ilvl w:val="0"/>
+          <w:numId w:val="11"/>
+        </w:numPr>
       </w:pPr>
       <w:r>
         <w:t>Create an associative array of countries and their capitals. Display them alphabetically by country name.</w:t>
@@ -351,6 +427,10 @@
     <w:p>
       <w:pPr>
         <w:pStyle w:val="ListNumber"/>
+        <w:numPr>
+          <w:ilvl w:val="0"/>
+          <w:numId w:val="11"/>
+        </w:numPr>
       </w:pPr>
       <w:r>
         <w:t>Create an associative array with product names as keys and prices as values. Apply a 10% discount to all products and print updated prices.</w:t>
@@ -359,6 +439,10 @@
     <w:p>
       <w:pPr>
         <w:pStyle w:val="ListNumber"/>
+        <w:numPr>
+          <w:ilvl w:val="0"/>
+          <w:numId w:val="11"/>
+        </w:numPr>
       </w:pPr>
       <w:r>
         <w:t>Write a program to search a value in an associative array and display the corresponding key.</w:t>
@@ -367,6 +451,10 @@
     <w:p>
       <w:pPr>
         <w:pStyle w:val="ListNumber"/>
+        <w:numPr>
+          <w:ilvl w:val="0"/>
+          <w:numId w:val="11"/>
+        </w:numPr>
       </w:pPr>
       <w:r>
         <w:t>Store employee names as keys and departments as values. Count how many employees are in each department.</w:t>
@@ -375,6 +463,10 @@
     <w:p>
       <w:pPr>
         <w:pStyle w:val="ListNumber"/>
+        <w:numPr>
+          <w:ilvl w:val="0"/>
+          <w:numId w:val="11"/>
+        </w:numPr>
       </w:pPr>
       <w:r>
         <w:t>Store user names and ages. Display users who are above 18 years.</w:t>
@@ -383,6 +475,10 @@
     <w:p>
       <w:pPr>
         <w:pStyle w:val="ListNumber"/>
+        <w:numPr>
+          <w:ilvl w:val="0"/>
+          <w:numId w:val="11"/>
+        </w:numPr>
       </w:pPr>
       <w:r>
         <w:t>Create a 2D array to store marks of 5 students in 3 subjects. Calculate total and average for each student.</w:t>
@@ -391,22 +487,22 @@
     <w:p>
       <w:pPr>
         <w:pStyle w:val="ListNumber"/>
+        <w:numPr>
+          <w:ilvl w:val="0"/>
+          <w:numId w:val="11"/>
+        </w:numPr>
       </w:pPr>
       <w:r>
-        <w:t xml:space="preserve">Represent an inventory system using a multidimensional array (product name, quantity, </w:t>
-      </w:r>
-      <w:proofErr w:type="gramStart"/>
-      <w:r>
-        <w:t>price</w:t>
-      </w:r>
-      <w:proofErr w:type="gramEnd"/>
-      <w:r>
-        <w:t>). Print stock value of each product.</w:t>
+        <w:t>Represent an inventory system using a multidimensional array (product name, quantity, price). Print stock value of each product.</w:t>
       </w:r>
     </w:p>
     <w:p>
       <w:pPr>
         <w:pStyle w:val="ListNumber"/>
+        <w:numPr>
+          <w:ilvl w:val="0"/>
+          <w:numId w:val="11"/>
+        </w:numPr>
       </w:pPr>
       <w:r>
         <w:t>Construct a multidimensional array to represent a monthly calendar. Display all dates of Sundays in the month.</w:t>
@@ -415,22 +511,22 @@
     <w:p>
       <w:pPr>
         <w:pStyle w:val="ListNumber"/>
+        <w:numPr>
+          <w:ilvl w:val="0"/>
+          <w:numId w:val="11"/>
+        </w:numPr>
       </w:pPr>
       <w:r>
-        <w:t xml:space="preserve">Store employee records (ID, Name, </w:t>
-      </w:r>
-      <w:proofErr w:type="gramStart"/>
-      <w:r>
-        <w:t>Department</w:t>
-      </w:r>
-      <w:proofErr w:type="gramEnd"/>
-      <w:r>
-        <w:t>) and display details of employees in the “Sales” department.</w:t>
+        <w:t>Store employee records (ID, Name, Department) and display details of employees in the “Sales” department.</w:t>
       </w:r>
     </w:p>
     <w:p>
       <w:pPr>
         <w:pStyle w:val="ListNumber"/>
+        <w:numPr>
+          <w:ilvl w:val="0"/>
+          <w:numId w:val="11"/>
+        </w:numPr>
       </w:pPr>
       <w:r>
         <w:t>Create a library record system where each book has title, author, and available copies. Find books with less than 2 copies.</w:t>
@@ -439,6 +535,10 @@
     <w:p>
       <w:pPr>
         <w:pStyle w:val="ListNumber"/>
+        <w:numPr>
+          <w:ilvl w:val="0"/>
+          <w:numId w:val="11"/>
+        </w:numPr>
       </w:pPr>
       <w:r>
         <w:t>Write a script to transpose a 3x3 matrix stored in a multidimensional array.</w:t>
@@ -447,9 +547,11 @@
     <w:p>
       <w:pPr>
         <w:pStyle w:val="ListNumber"/>
-      </w:pPr>
-      <w:bookmarkStart w:id="0" w:name="_GoBack"/>
-      <w:bookmarkEnd w:id="0"/>
+        <w:numPr>
+          <w:ilvl w:val="0"/>
+          <w:numId w:val="11"/>
+        </w:numPr>
+      </w:pPr>
       <w:r>
         <w:t>Build a timetable array for a class. Each day has subjects scheduled. Print the timetable for Wednesday.</w:t>
       </w:r>
@@ -461,7 +563,6 @@
           <w:ilvl w:val="0"/>
           <w:numId w:val="0"/>
         </w:numPr>
-        <w:ind w:left="360" w:hanging="360"/>
       </w:pPr>
     </w:p>
     <w:sectPr>
@@ -475,8 +576,8 @@
 </file>
 
 <file path=word/numbering.xml><?xml version="1.0" encoding="utf-8"?>
-<w:numbering xmlns:wpc="http://schemas.microsoft.com/office/word/2010/wordprocessingCanvas" xmlns:mc="http://schemas.openxmlformats.org/markup-compatibility/2006" xmlns:o="urn:schemas-microsoft-com:office:office" xmlns:r="http://schemas.openxmlformats.org/officeDocument/2006/relationships" xmlns:m="http://schemas.openxmlformats.org/officeDocument/2006/math" xmlns:v="urn:schemas-microsoft-com:vml" xmlns:wp14="http://schemas.microsoft.com/office/word/2010/wordprocessingDrawing" xmlns:wp="http://schemas.openxmlformats.org/drawingml/2006/wordprocessingDrawing" xmlns:w10="urn:schemas-microsoft-com:office:word" xmlns:w="http://schemas.openxmlformats.org/wordprocessingml/2006/main" xmlns:w14="http://schemas.microsoft.com/office/word/2010/wordml" xmlns:w15="http://schemas.microsoft.com/office/word/2012/wordml" xmlns:wpg="http://schemas.microsoft.com/office/word/2010/wordprocessingGroup" xmlns:wpi="http://schemas.microsoft.com/office/word/2010/wordprocessingInk" xmlns:wne="http://schemas.microsoft.com/office/word/2006/wordml" xmlns:wps="http://schemas.microsoft.com/office/word/2010/wordprocessingShape" mc:Ignorable="w14 w15 wp14">
-  <w:abstractNum w:abstractNumId="0">
+<w:numbering xmlns:wpc="http://schemas.microsoft.com/office/word/2010/wordprocessingCanvas" xmlns:cx="http://schemas.microsoft.com/office/drawing/2014/chartex" xmlns:cx1="http://schemas.microsoft.com/office/drawing/2015/9/8/chartex" xmlns:cx2="http://schemas.microsoft.com/office/drawing/2015/10/21/chartex" xmlns:cx3="http://schemas.microsoft.com/office/drawing/2016/5/9/chartex" xmlns:cx4="http://schemas.microsoft.com/office/drawing/2016/5/10/chartex" xmlns:cx5="http://schemas.microsoft.com/office/drawing/2016/5/11/chartex" xmlns:cx6="http://schemas.microsoft.com/office/drawing/2016/5/12/chartex" xmlns:cx7="http://schemas.microsoft.com/office/drawing/2016/5/13/chartex" xmlns:cx8="http://schemas.microsoft.com/office/drawing/2016/5/14/chartex" xmlns:mc="http://schemas.openxmlformats.org/markup-compatibility/2006" xmlns:aink="http://schemas.microsoft.com/office/drawing/2016/ink" xmlns:am3d="http://schemas.microsoft.com/office/drawing/2017/model3d" xmlns:o="urn:schemas-microsoft-com:office:office" xmlns:oel="http://schemas.microsoft.com/office/2019/extlst" xmlns:r="http://schemas.openxmlformats.org/officeDocument/2006/relationships" xmlns:m="http://schemas.openxmlformats.org/officeDocument/2006/math" xmlns:v="urn:schemas-microsoft-com:vml" xmlns:wp14="http://schemas.microsoft.com/office/word/2010/wordprocessingDrawing" xmlns:wp="http://schemas.openxmlformats.org/drawingml/2006/wordprocessingDrawing" xmlns:w10="urn:schemas-microsoft-com:office:word" xmlns:w="http://schemas.openxmlformats.org/wordprocessingml/2006/main" xmlns:w14="http://schemas.microsoft.com/office/word/2010/wordml" xmlns:w15="http://schemas.microsoft.com/office/word/2012/wordml" xmlns:w16cex="http://schemas.microsoft.com/office/word/2018/wordml/cex" xmlns:w16cid="http://schemas.microsoft.com/office/word/2016/wordml/cid" xmlns:w16="http://schemas.microsoft.com/office/word/2018/wordml" xmlns:w16sdtdh="http://schemas.microsoft.com/office/word/2020/wordml/sdtdatahash" xmlns:w16se="http://schemas.microsoft.com/office/word/2015/wordml/symex" xmlns:wpg="http://schemas.microsoft.com/office/word/2010/wordprocessingGroup" xmlns:wpi="http://schemas.microsoft.com/office/word/2010/wordprocessingInk" xmlns:wne="http://schemas.microsoft.com/office/word/2006/wordml" xmlns:wps="http://schemas.microsoft.com/office/word/2010/wordprocessingShape" mc:Ignorable="w14 w15 w16se w16cid w16 w16cex w16sdtdh wp14">
+  <w:abstractNum w:abstractNumId="0" w15:restartNumberingAfterBreak="0">
     <w:nsid w:val="FFFFFF7C"/>
     <w:multiLevelType w:val="singleLevel"/>
     <w:tmpl w:val="C310EC42"/>
@@ -493,7 +594,7 @@
       </w:pPr>
     </w:lvl>
   </w:abstractNum>
-  <w:abstractNum w:abstractNumId="1">
+  <w:abstractNum w:abstractNumId="1" w15:restartNumberingAfterBreak="0">
     <w:nsid w:val="FFFFFF7D"/>
     <w:multiLevelType w:val="singleLevel"/>
     <w:tmpl w:val="E4089024"/>
@@ -510,7 +611,7 @@
       </w:pPr>
     </w:lvl>
   </w:abstractNum>
-  <w:abstractNum w:abstractNumId="2">
+  <w:abstractNum w:abstractNumId="2" w15:restartNumberingAfterBreak="0">
     <w:nsid w:val="FFFFFF7E"/>
     <w:multiLevelType w:val="singleLevel"/>
     <w:tmpl w:val="FB12693A"/>
@@ -528,7 +629,7 @@
       </w:pPr>
     </w:lvl>
   </w:abstractNum>
-  <w:abstractNum w:abstractNumId="3">
+  <w:abstractNum w:abstractNumId="3" w15:restartNumberingAfterBreak="0">
     <w:nsid w:val="FFFFFF7F"/>
     <w:multiLevelType w:val="singleLevel"/>
     <w:tmpl w:val="38441652"/>
@@ -546,7 +647,7 @@
       </w:pPr>
     </w:lvl>
   </w:abstractNum>
-  <w:abstractNum w:abstractNumId="4">
+  <w:abstractNum w:abstractNumId="4" w15:restartNumberingAfterBreak="0">
     <w:nsid w:val="FFFFFF81"/>
     <w:multiLevelType w:val="singleLevel"/>
     <w:tmpl w:val="171AC3A4"/>
@@ -566,7 +667,7 @@
       </w:rPr>
     </w:lvl>
   </w:abstractNum>
-  <w:abstractNum w:abstractNumId="5">
+  <w:abstractNum w:abstractNumId="5" w15:restartNumberingAfterBreak="0">
     <w:nsid w:val="FFFFFF82"/>
     <w:multiLevelType w:val="singleLevel"/>
     <w:tmpl w:val="F3EAFDEC"/>
@@ -587,7 +688,7 @@
       </w:rPr>
     </w:lvl>
   </w:abstractNum>
-  <w:abstractNum w:abstractNumId="6">
+  <w:abstractNum w:abstractNumId="6" w15:restartNumberingAfterBreak="0">
     <w:nsid w:val="FFFFFF83"/>
     <w:multiLevelType w:val="singleLevel"/>
     <w:tmpl w:val="3D1EFFD4"/>
@@ -608,10 +709,10 @@
       </w:rPr>
     </w:lvl>
   </w:abstractNum>
-  <w:abstractNum w:abstractNumId="7">
+  <w:abstractNum w:abstractNumId="7" w15:restartNumberingAfterBreak="0">
     <w:nsid w:val="FFFFFF88"/>
     <w:multiLevelType w:val="singleLevel"/>
-    <w:tmpl w:val="D0A62B40"/>
+    <w:tmpl w:val="C436DFA0"/>
     <w:lvl w:ilvl="0">
       <w:start w:val="1"/>
       <w:numFmt w:val="decimal"/>
@@ -626,7 +727,7 @@
       </w:pPr>
     </w:lvl>
   </w:abstractNum>
-  <w:abstractNum w:abstractNumId="8">
+  <w:abstractNum w:abstractNumId="8" w15:restartNumberingAfterBreak="0">
     <w:nsid w:val="FFFFFF89"/>
     <w:multiLevelType w:val="singleLevel"/>
     <w:tmpl w:val="29761A62"/>
@@ -647,38 +748,216 @@
       </w:rPr>
     </w:lvl>
   </w:abstractNum>
-  <w:num w:numId="1">
+  <w:abstractNum w:abstractNumId="9" w15:restartNumberingAfterBreak="0">
+    <w:nsid w:val="13D74DE0"/>
+    <w:multiLevelType w:val="hybridMultilevel"/>
+    <w:tmpl w:val="917A5782"/>
+    <w:lvl w:ilvl="0" w:tplc="0409000F">
+      <w:start w:val="1"/>
+      <w:numFmt w:val="decimal"/>
+      <w:lvlText w:val="%1."/>
+      <w:lvlJc w:val="left"/>
+      <w:pPr>
+        <w:ind w:left="720" w:hanging="360"/>
+      </w:pPr>
+    </w:lvl>
+    <w:lvl w:ilvl="1" w:tplc="04090019" w:tentative="1">
+      <w:start w:val="1"/>
+      <w:numFmt w:val="lowerLetter"/>
+      <w:lvlText w:val="%2."/>
+      <w:lvlJc w:val="left"/>
+      <w:pPr>
+        <w:ind w:left="1440" w:hanging="360"/>
+      </w:pPr>
+    </w:lvl>
+    <w:lvl w:ilvl="2" w:tplc="0409001B" w:tentative="1">
+      <w:start w:val="1"/>
+      <w:numFmt w:val="lowerRoman"/>
+      <w:lvlText w:val="%3."/>
+      <w:lvlJc w:val="right"/>
+      <w:pPr>
+        <w:ind w:left="2160" w:hanging="180"/>
+      </w:pPr>
+    </w:lvl>
+    <w:lvl w:ilvl="3" w:tplc="0409000F" w:tentative="1">
+      <w:start w:val="1"/>
+      <w:numFmt w:val="decimal"/>
+      <w:lvlText w:val="%4."/>
+      <w:lvlJc w:val="left"/>
+      <w:pPr>
+        <w:ind w:left="2880" w:hanging="360"/>
+      </w:pPr>
+    </w:lvl>
+    <w:lvl w:ilvl="4" w:tplc="04090019" w:tentative="1">
+      <w:start w:val="1"/>
+      <w:numFmt w:val="lowerLetter"/>
+      <w:lvlText w:val="%5."/>
+      <w:lvlJc w:val="left"/>
+      <w:pPr>
+        <w:ind w:left="3600" w:hanging="360"/>
+      </w:pPr>
+    </w:lvl>
+    <w:lvl w:ilvl="5" w:tplc="0409001B" w:tentative="1">
+      <w:start w:val="1"/>
+      <w:numFmt w:val="lowerRoman"/>
+      <w:lvlText w:val="%6."/>
+      <w:lvlJc w:val="right"/>
+      <w:pPr>
+        <w:ind w:left="4320" w:hanging="180"/>
+      </w:pPr>
+    </w:lvl>
+    <w:lvl w:ilvl="6" w:tplc="0409000F" w:tentative="1">
+      <w:start w:val="1"/>
+      <w:numFmt w:val="decimal"/>
+      <w:lvlText w:val="%7."/>
+      <w:lvlJc w:val="left"/>
+      <w:pPr>
+        <w:ind w:left="5040" w:hanging="360"/>
+      </w:pPr>
+    </w:lvl>
+    <w:lvl w:ilvl="7" w:tplc="04090019" w:tentative="1">
+      <w:start w:val="1"/>
+      <w:numFmt w:val="lowerLetter"/>
+      <w:lvlText w:val="%8."/>
+      <w:lvlJc w:val="left"/>
+      <w:pPr>
+        <w:ind w:left="5760" w:hanging="360"/>
+      </w:pPr>
+    </w:lvl>
+    <w:lvl w:ilvl="8" w:tplc="0409001B" w:tentative="1">
+      <w:start w:val="1"/>
+      <w:numFmt w:val="lowerRoman"/>
+      <w:lvlText w:val="%9."/>
+      <w:lvlJc w:val="right"/>
+      <w:pPr>
+        <w:ind w:left="6480" w:hanging="180"/>
+      </w:pPr>
+    </w:lvl>
+  </w:abstractNum>
+  <w:abstractNum w:abstractNumId="10" w15:restartNumberingAfterBreak="0">
+    <w:nsid w:val="2F9773AC"/>
+    <w:multiLevelType w:val="hybridMultilevel"/>
+    <w:tmpl w:val="DC9248B4"/>
+    <w:lvl w:ilvl="0" w:tplc="0409000F">
+      <w:start w:val="1"/>
+      <w:numFmt w:val="decimal"/>
+      <w:lvlText w:val="%1."/>
+      <w:lvlJc w:val="left"/>
+      <w:pPr>
+        <w:ind w:left="720" w:hanging="360"/>
+      </w:pPr>
+    </w:lvl>
+    <w:lvl w:ilvl="1" w:tplc="04090019" w:tentative="1">
+      <w:start w:val="1"/>
+      <w:numFmt w:val="lowerLetter"/>
+      <w:lvlText w:val="%2."/>
+      <w:lvlJc w:val="left"/>
+      <w:pPr>
+        <w:ind w:left="1440" w:hanging="360"/>
+      </w:pPr>
+    </w:lvl>
+    <w:lvl w:ilvl="2" w:tplc="0409001B" w:tentative="1">
+      <w:start w:val="1"/>
+      <w:numFmt w:val="lowerRoman"/>
+      <w:lvlText w:val="%3."/>
+      <w:lvlJc w:val="right"/>
+      <w:pPr>
+        <w:ind w:left="2160" w:hanging="180"/>
+      </w:pPr>
+    </w:lvl>
+    <w:lvl w:ilvl="3" w:tplc="0409000F" w:tentative="1">
+      <w:start w:val="1"/>
+      <w:numFmt w:val="decimal"/>
+      <w:lvlText w:val="%4."/>
+      <w:lvlJc w:val="left"/>
+      <w:pPr>
+        <w:ind w:left="2880" w:hanging="360"/>
+      </w:pPr>
+    </w:lvl>
+    <w:lvl w:ilvl="4" w:tplc="04090019" w:tentative="1">
+      <w:start w:val="1"/>
+      <w:numFmt w:val="lowerLetter"/>
+      <w:lvlText w:val="%5."/>
+      <w:lvlJc w:val="left"/>
+      <w:pPr>
+        <w:ind w:left="3600" w:hanging="360"/>
+      </w:pPr>
+    </w:lvl>
+    <w:lvl w:ilvl="5" w:tplc="0409001B" w:tentative="1">
+      <w:start w:val="1"/>
+      <w:numFmt w:val="lowerRoman"/>
+      <w:lvlText w:val="%6."/>
+      <w:lvlJc w:val="right"/>
+      <w:pPr>
+        <w:ind w:left="4320" w:hanging="180"/>
+      </w:pPr>
+    </w:lvl>
+    <w:lvl w:ilvl="6" w:tplc="0409000F" w:tentative="1">
+      <w:start w:val="1"/>
+      <w:numFmt w:val="decimal"/>
+      <w:lvlText w:val="%7."/>
+      <w:lvlJc w:val="left"/>
+      <w:pPr>
+        <w:ind w:left="5040" w:hanging="360"/>
+      </w:pPr>
+    </w:lvl>
+    <w:lvl w:ilvl="7" w:tplc="04090019" w:tentative="1">
+      <w:start w:val="1"/>
+      <w:numFmt w:val="lowerLetter"/>
+      <w:lvlText w:val="%8."/>
+      <w:lvlJc w:val="left"/>
+      <w:pPr>
+        <w:ind w:left="5760" w:hanging="360"/>
+      </w:pPr>
+    </w:lvl>
+    <w:lvl w:ilvl="8" w:tplc="0409001B" w:tentative="1">
+      <w:start w:val="1"/>
+      <w:numFmt w:val="lowerRoman"/>
+      <w:lvlText w:val="%9."/>
+      <w:lvlJc w:val="right"/>
+      <w:pPr>
+        <w:ind w:left="6480" w:hanging="180"/>
+      </w:pPr>
+    </w:lvl>
+  </w:abstractNum>
+  <w:num w:numId="1" w16cid:durableId="1631285729">
     <w:abstractNumId w:val="8"/>
   </w:num>
-  <w:num w:numId="2">
+  <w:num w:numId="2" w16cid:durableId="414909971">
     <w:abstractNumId w:val="6"/>
   </w:num>
-  <w:num w:numId="3">
+  <w:num w:numId="3" w16cid:durableId="1928466142">
     <w:abstractNumId w:val="5"/>
   </w:num>
-  <w:num w:numId="4">
+  <w:num w:numId="4" w16cid:durableId="1819105863">
     <w:abstractNumId w:val="4"/>
   </w:num>
-  <w:num w:numId="5">
+  <w:num w:numId="5" w16cid:durableId="1295603282">
     <w:abstractNumId w:val="7"/>
   </w:num>
-  <w:num w:numId="6">
+  <w:num w:numId="6" w16cid:durableId="230236948">
     <w:abstractNumId w:val="3"/>
   </w:num>
-  <w:num w:numId="7">
+  <w:num w:numId="7" w16cid:durableId="1437210155">
     <w:abstractNumId w:val="2"/>
   </w:num>
-  <w:num w:numId="8">
+  <w:num w:numId="8" w16cid:durableId="88623844">
     <w:abstractNumId w:val="1"/>
   </w:num>
-  <w:num w:numId="9">
+  <w:num w:numId="9" w16cid:durableId="836188854">
     <w:abstractNumId w:val="0"/>
+  </w:num>
+  <w:num w:numId="10" w16cid:durableId="1106316465">
+    <w:abstractNumId w:val="9"/>
+  </w:num>
+  <w:num w:numId="11" w16cid:durableId="1372993086">
+    <w:abstractNumId w:val="10"/>
   </w:num>
 </w:numbering>
 </file>
 
 <file path=word/styles.xml><?xml version="1.0" encoding="utf-8"?>
-<w:styles xmlns:mc="http://schemas.openxmlformats.org/markup-compatibility/2006" xmlns:r="http://schemas.openxmlformats.org/officeDocument/2006/relationships" xmlns:w="http://schemas.openxmlformats.org/wordprocessingml/2006/main" xmlns:w14="http://schemas.microsoft.com/office/word/2010/wordml" xmlns:w15="http://schemas.microsoft.com/office/word/2012/wordml" mc:Ignorable="w14 w15">
+<w:styles xmlns:mc="http://schemas.openxmlformats.org/markup-compatibility/2006" xmlns:r="http://schemas.openxmlformats.org/officeDocument/2006/relationships" xmlns:w="http://schemas.openxmlformats.org/wordprocessingml/2006/main" xmlns:w14="http://schemas.microsoft.com/office/word/2010/wordml" xmlns:w15="http://schemas.microsoft.com/office/word/2012/wordml" xmlns:w16cex="http://schemas.microsoft.com/office/word/2018/wordml/cex" xmlns:w16cid="http://schemas.microsoft.com/office/word/2016/wordml/cid" xmlns:w16="http://schemas.microsoft.com/office/word/2018/wordml" xmlns:w16sdtdh="http://schemas.microsoft.com/office/word/2020/wordml/sdtdatahash" xmlns:w16se="http://schemas.microsoft.com/office/word/2015/wordml/symex" mc:Ignorable="w14 w15 w16se w16cid w16 w16cex w16sdtdh">
   <w:docDefaults>
     <w:rPrDefault>
       <w:rPr>
@@ -694,7 +973,7 @@
       </w:pPr>
     </w:pPrDefault>
   </w:docDefaults>
-  <w:latentStyles w:defLockedState="0" w:defUIPriority="99" w:defSemiHidden="0" w:defUnhideWhenUsed="0" w:defQFormat="0" w:count="371">
+  <w:latentStyles w:defLockedState="0" w:defUIPriority="99" w:defSemiHidden="0" w:defUnhideWhenUsed="0" w:defQFormat="0" w:count="376">
     <w:lsdException w:name="Normal" w:uiPriority="0" w:qFormat="1"/>
     <w:lsdException w:name="heading 1" w:uiPriority="9" w:qFormat="1"/>
     <w:lsdException w:name="heading 2" w:semiHidden="1" w:uiPriority="9" w:unhideWhenUsed="1" w:qFormat="1"/>
@@ -800,7 +1079,6 @@
     <w:lsdException w:name="HTML Sample" w:semiHidden="1" w:unhideWhenUsed="1"/>
     <w:lsdException w:name="HTML Typewriter" w:semiHidden="1" w:unhideWhenUsed="1"/>
     <w:lsdException w:name="HTML Variable" w:semiHidden="1" w:unhideWhenUsed="1"/>
-    <w:lsdException w:name="Normal Table" w:semiHidden="1" w:unhideWhenUsed="1"/>
     <w:lsdException w:name="annotation subject" w:semiHidden="1" w:unhideWhenUsed="1"/>
     <w:lsdException w:name="No List" w:semiHidden="1" w:unhideWhenUsed="1"/>
     <w:lsdException w:name="Outline List 1" w:semiHidden="1" w:unhideWhenUsed="1"/>
@@ -843,11 +1121,8 @@
     <w:lsdException w:name="Table Contemporary" w:semiHidden="1" w:unhideWhenUsed="1"/>
     <w:lsdException w:name="Table Elegant" w:semiHidden="1" w:unhideWhenUsed="1"/>
     <w:lsdException w:name="Table Professional" w:semiHidden="1" w:unhideWhenUsed="1"/>
-    <w:lsdException w:name="Table Subtle 1" w:semiHidden="1" w:unhideWhenUsed="1"/>
     <w:lsdException w:name="Table Subtle 2" w:semiHidden="1" w:unhideWhenUsed="1"/>
     <w:lsdException w:name="Table Web 1" w:semiHidden="1" w:unhideWhenUsed="1"/>
-    <w:lsdException w:name="Table Web 2" w:semiHidden="1" w:unhideWhenUsed="1"/>
-    <w:lsdException w:name="Table Web 3" w:semiHidden="1" w:unhideWhenUsed="1"/>
     <w:lsdException w:name="Balloon Text" w:semiHidden="1" w:unhideWhenUsed="1"/>
     <w:lsdException w:name="Table Grid" w:uiPriority="59"/>
     <w:lsdException w:name="Table Theme" w:semiHidden="1" w:unhideWhenUsed="1"/>
@@ -1057,6 +1332,11 @@
     <w:lsdException w:name="List Table 5 Dark Accent 6" w:uiPriority="50"/>
     <w:lsdException w:name="List Table 6 Colorful Accent 6" w:uiPriority="51"/>
     <w:lsdException w:name="List Table 7 Colorful Accent 6" w:uiPriority="52"/>
+    <w:lsdException w:name="Mention" w:semiHidden="1" w:unhideWhenUsed="1"/>
+    <w:lsdException w:name="Smart Hyperlink" w:semiHidden="1" w:unhideWhenUsed="1"/>
+    <w:lsdException w:name="Hashtag" w:semiHidden="1" w:unhideWhenUsed="1"/>
+    <w:lsdException w:name="Unresolved Mention" w:semiHidden="1" w:unhideWhenUsed="1"/>
+    <w:lsdException w:name="Smart Link" w:semiHidden="1" w:unhideWhenUsed="1"/>
   </w:latentStyles>
   <w:style w:type="paragraph" w:default="1" w:styleId="Normal">
     <w:name w:val="Normal"/>
@@ -2007,7 +2287,6 @@
       <w:spacing w:after="0" w:line="240" w:lineRule="auto"/>
     </w:pPr>
     <w:tblPr>
-      <w:tblInd w:w="0" w:type="dxa"/>
       <w:tblBorders>
         <w:top w:val="single" w:sz="4" w:space="0" w:color="auto"/>
         <w:left w:val="single" w:sz="4" w:space="0" w:color="auto"/>
@@ -2016,12 +2295,6 @@
         <w:insideH w:val="single" w:sz="4" w:space="0" w:color="auto"/>
         <w:insideV w:val="single" w:sz="4" w:space="0" w:color="auto"/>
       </w:tblBorders>
-      <w:tblCellMar>
-        <w:top w:w="0" w:type="dxa"/>
-        <w:left w:w="108" w:type="dxa"/>
-        <w:bottom w:w="0" w:type="dxa"/>
-        <w:right w:w="108" w:type="dxa"/>
-      </w:tblCellMar>
     </w:tblPr>
   </w:style>
   <w:style w:type="table" w:styleId="LightShading">
@@ -2038,17 +2311,10 @@
     <w:tblPr>
       <w:tblStyleRowBandSize w:val="1"/>
       <w:tblStyleColBandSize w:val="1"/>
-      <w:tblInd w:w="0" w:type="dxa"/>
       <w:tblBorders>
         <w:top w:val="single" w:sz="8" w:space="0" w:color="000000" w:themeColor="text1"/>
         <w:bottom w:val="single" w:sz="8" w:space="0" w:color="000000" w:themeColor="text1"/>
       </w:tblBorders>
-      <w:tblCellMar>
-        <w:top w:w="0" w:type="dxa"/>
-        <w:left w:w="108" w:type="dxa"/>
-        <w:bottom w:w="0" w:type="dxa"/>
-        <w:right w:w="108" w:type="dxa"/>
-      </w:tblCellMar>
     </w:tblPr>
     <w:tblStylePr w:type="firstRow">
       <w:pPr>
@@ -2141,17 +2407,10 @@
     <w:tblPr>
       <w:tblStyleRowBandSize w:val="1"/>
       <w:tblStyleColBandSize w:val="1"/>
-      <w:tblInd w:w="0" w:type="dxa"/>
       <w:tblBorders>
         <w:top w:val="single" w:sz="8" w:space="0" w:color="4F81BD" w:themeColor="accent1"/>
         <w:bottom w:val="single" w:sz="8" w:space="0" w:color="4F81BD" w:themeColor="accent1"/>
       </w:tblBorders>
-      <w:tblCellMar>
-        <w:top w:w="0" w:type="dxa"/>
-        <w:left w:w="108" w:type="dxa"/>
-        <w:bottom w:w="0" w:type="dxa"/>
-        <w:right w:w="108" w:type="dxa"/>
-      </w:tblCellMar>
     </w:tblPr>
     <w:tblStylePr w:type="firstRow">
       <w:pPr>
@@ -2244,17 +2503,10 @@
     <w:tblPr>
       <w:tblStyleRowBandSize w:val="1"/>
       <w:tblStyleColBandSize w:val="1"/>
-      <w:tblInd w:w="0" w:type="dxa"/>
       <w:tblBorders>
         <w:top w:val="single" w:sz="8" w:space="0" w:color="C0504D" w:themeColor="accent2"/>
         <w:bottom w:val="single" w:sz="8" w:space="0" w:color="C0504D" w:themeColor="accent2"/>
       </w:tblBorders>
-      <w:tblCellMar>
-        <w:top w:w="0" w:type="dxa"/>
-        <w:left w:w="108" w:type="dxa"/>
-        <w:bottom w:w="0" w:type="dxa"/>
-        <w:right w:w="108" w:type="dxa"/>
-      </w:tblCellMar>
     </w:tblPr>
     <w:tblStylePr w:type="firstRow">
       <w:pPr>
@@ -2347,17 +2599,10 @@
     <w:tblPr>
       <w:tblStyleRowBandSize w:val="1"/>
       <w:tblStyleColBandSize w:val="1"/>
-      <w:tblInd w:w="0" w:type="dxa"/>
       <w:tblBorders>
         <w:top w:val="single" w:sz="8" w:space="0" w:color="9BBB59" w:themeColor="accent3"/>
         <w:bottom w:val="single" w:sz="8" w:space="0" w:color="9BBB59" w:themeColor="accent3"/>
       </w:tblBorders>
-      <w:tblCellMar>
-        <w:top w:w="0" w:type="dxa"/>
-        <w:left w:w="108" w:type="dxa"/>
-        <w:bottom w:w="0" w:type="dxa"/>
-        <w:right w:w="108" w:type="dxa"/>
-      </w:tblCellMar>
     </w:tblPr>
     <w:tblStylePr w:type="firstRow">
       <w:pPr>
@@ -2450,17 +2695,10 @@
     <w:tblPr>
       <w:tblStyleRowBandSize w:val="1"/>
       <w:tblStyleColBandSize w:val="1"/>
-      <w:tblInd w:w="0" w:type="dxa"/>
       <w:tblBorders>
         <w:top w:val="single" w:sz="8" w:space="0" w:color="8064A2" w:themeColor="accent4"/>
         <w:bottom w:val="single" w:sz="8" w:space="0" w:color="8064A2" w:themeColor="accent4"/>
       </w:tblBorders>
-      <w:tblCellMar>
-        <w:top w:w="0" w:type="dxa"/>
-        <w:left w:w="108" w:type="dxa"/>
-        <w:bottom w:w="0" w:type="dxa"/>
-        <w:right w:w="108" w:type="dxa"/>
-      </w:tblCellMar>
     </w:tblPr>
     <w:tblStylePr w:type="firstRow">
       <w:pPr>
@@ -2553,17 +2791,10 @@
     <w:tblPr>
       <w:tblStyleRowBandSize w:val="1"/>
       <w:tblStyleColBandSize w:val="1"/>
-      <w:tblInd w:w="0" w:type="dxa"/>
       <w:tblBorders>
         <w:top w:val="single" w:sz="8" w:space="0" w:color="4BACC6" w:themeColor="accent5"/>
         <w:bottom w:val="single" w:sz="8" w:space="0" w:color="4BACC6" w:themeColor="accent5"/>
       </w:tblBorders>
-      <w:tblCellMar>
-        <w:top w:w="0" w:type="dxa"/>
-        <w:left w:w="108" w:type="dxa"/>
-        <w:bottom w:w="0" w:type="dxa"/>
-        <w:right w:w="108" w:type="dxa"/>
-      </w:tblCellMar>
     </w:tblPr>
     <w:tblStylePr w:type="firstRow">
       <w:pPr>
@@ -2656,17 +2887,10 @@
     <w:tblPr>
       <w:tblStyleRowBandSize w:val="1"/>
       <w:tblStyleColBandSize w:val="1"/>
-      <w:tblInd w:w="0" w:type="dxa"/>
       <w:tblBorders>
         <w:top w:val="single" w:sz="8" w:space="0" w:color="F79646" w:themeColor="accent6"/>
         <w:bottom w:val="single" w:sz="8" w:space="0" w:color="F79646" w:themeColor="accent6"/>
       </w:tblBorders>
-      <w:tblCellMar>
-        <w:top w:w="0" w:type="dxa"/>
-        <w:left w:w="108" w:type="dxa"/>
-        <w:bottom w:w="0" w:type="dxa"/>
-        <w:right w:w="108" w:type="dxa"/>
-      </w:tblCellMar>
     </w:tblPr>
     <w:tblStylePr w:type="firstRow">
       <w:pPr>
@@ -2756,19 +2980,12 @@
     <w:tblPr>
       <w:tblStyleRowBandSize w:val="1"/>
       <w:tblStyleColBandSize w:val="1"/>
-      <w:tblInd w:w="0" w:type="dxa"/>
       <w:tblBorders>
         <w:top w:val="single" w:sz="8" w:space="0" w:color="000000" w:themeColor="text1"/>
         <w:left w:val="single" w:sz="8" w:space="0" w:color="000000" w:themeColor="text1"/>
         <w:bottom w:val="single" w:sz="8" w:space="0" w:color="000000" w:themeColor="text1"/>
         <w:right w:val="single" w:sz="8" w:space="0" w:color="000000" w:themeColor="text1"/>
       </w:tblBorders>
-      <w:tblCellMar>
-        <w:top w:w="0" w:type="dxa"/>
-        <w:left w:w="108" w:type="dxa"/>
-        <w:bottom w:w="0" w:type="dxa"/>
-        <w:right w:w="108" w:type="dxa"/>
-      </w:tblCellMar>
     </w:tblPr>
     <w:tblStylePr w:type="firstRow">
       <w:pPr>
@@ -2848,19 +3065,12 @@
     <w:tblPr>
       <w:tblStyleRowBandSize w:val="1"/>
       <w:tblStyleColBandSize w:val="1"/>
-      <w:tblInd w:w="0" w:type="dxa"/>
       <w:tblBorders>
         <w:top w:val="single" w:sz="8" w:space="0" w:color="4F81BD" w:themeColor="accent1"/>
         <w:left w:val="single" w:sz="8" w:space="0" w:color="4F81BD" w:themeColor="accent1"/>
         <w:bottom w:val="single" w:sz="8" w:space="0" w:color="4F81BD" w:themeColor="accent1"/>
         <w:right w:val="single" w:sz="8" w:space="0" w:color="4F81BD" w:themeColor="accent1"/>
       </w:tblBorders>
-      <w:tblCellMar>
-        <w:top w:w="0" w:type="dxa"/>
-        <w:left w:w="108" w:type="dxa"/>
-        <w:bottom w:w="0" w:type="dxa"/>
-        <w:right w:w="108" w:type="dxa"/>
-      </w:tblCellMar>
     </w:tblPr>
     <w:tblStylePr w:type="firstRow">
       <w:pPr>
@@ -2940,19 +3150,12 @@
     <w:tblPr>
       <w:tblStyleRowBandSize w:val="1"/>
       <w:tblStyleColBandSize w:val="1"/>
-      <w:tblInd w:w="0" w:type="dxa"/>
       <w:tblBorders>
         <w:top w:val="single" w:sz="8" w:space="0" w:color="C0504D" w:themeColor="accent2"/>
         <w:left w:val="single" w:sz="8" w:space="0" w:color="C0504D" w:themeColor="accent2"/>
         <w:bottom w:val="single" w:sz="8" w:space="0" w:color="C0504D" w:themeColor="accent2"/>
         <w:right w:val="single" w:sz="8" w:space="0" w:color="C0504D" w:themeColor="accent2"/>
       </w:tblBorders>
-      <w:tblCellMar>
-        <w:top w:w="0" w:type="dxa"/>
-        <w:left w:w="108" w:type="dxa"/>
-        <w:bottom w:w="0" w:type="dxa"/>
-        <w:right w:w="108" w:type="dxa"/>
-      </w:tblCellMar>
     </w:tblPr>
     <w:tblStylePr w:type="firstRow">
       <w:pPr>
@@ -3032,19 +3235,12 @@
     <w:tblPr>
       <w:tblStyleRowBandSize w:val="1"/>
       <w:tblStyleColBandSize w:val="1"/>
-      <w:tblInd w:w="0" w:type="dxa"/>
       <w:tblBorders>
         <w:top w:val="single" w:sz="8" w:space="0" w:color="9BBB59" w:themeColor="accent3"/>
         <w:left w:val="single" w:sz="8" w:space="0" w:color="9BBB59" w:themeColor="accent3"/>
         <w:bottom w:val="single" w:sz="8" w:space="0" w:color="9BBB59" w:themeColor="accent3"/>
         <w:right w:val="single" w:sz="8" w:space="0" w:color="9BBB59" w:themeColor="accent3"/>
       </w:tblBorders>
-      <w:tblCellMar>
-        <w:top w:w="0" w:type="dxa"/>
-        <w:left w:w="108" w:type="dxa"/>
-        <w:bottom w:w="0" w:type="dxa"/>
-        <w:right w:w="108" w:type="dxa"/>
-      </w:tblCellMar>
     </w:tblPr>
     <w:tblStylePr w:type="firstRow">
       <w:pPr>
@@ -3124,19 +3320,12 @@
     <w:tblPr>
       <w:tblStyleRowBandSize w:val="1"/>
       <w:tblStyleColBandSize w:val="1"/>
-      <w:tblInd w:w="0" w:type="dxa"/>
       <w:tblBorders>
         <w:top w:val="single" w:sz="8" w:space="0" w:color="8064A2" w:themeColor="accent4"/>
         <w:left w:val="single" w:sz="8" w:space="0" w:color="8064A2" w:themeColor="accent4"/>
         <w:bottom w:val="single" w:sz="8" w:space="0" w:color="8064A2" w:themeColor="accent4"/>
         <w:right w:val="single" w:sz="8" w:space="0" w:color="8064A2" w:themeColor="accent4"/>
       </w:tblBorders>
-      <w:tblCellMar>
-        <w:top w:w="0" w:type="dxa"/>
-        <w:left w:w="108" w:type="dxa"/>
-        <w:bottom w:w="0" w:type="dxa"/>
-        <w:right w:w="108" w:type="dxa"/>
-      </w:tblCellMar>
     </w:tblPr>
     <w:tblStylePr w:type="firstRow">
       <w:pPr>
@@ -3216,19 +3405,12 @@
     <w:tblPr>
       <w:tblStyleRowBandSize w:val="1"/>
       <w:tblStyleColBandSize w:val="1"/>
-      <w:tblInd w:w="0" w:type="dxa"/>
       <w:tblBorders>
         <w:top w:val="single" w:sz="8" w:space="0" w:color="4BACC6" w:themeColor="accent5"/>
         <w:left w:val="single" w:sz="8" w:space="0" w:color="4BACC6" w:themeColor="accent5"/>
         <w:bottom w:val="single" w:sz="8" w:space="0" w:color="4BACC6" w:themeColor="accent5"/>
         <w:right w:val="single" w:sz="8" w:space="0" w:color="4BACC6" w:themeColor="accent5"/>
       </w:tblBorders>
-      <w:tblCellMar>
-        <w:top w:w="0" w:type="dxa"/>
-        <w:left w:w="108" w:type="dxa"/>
-        <w:bottom w:w="0" w:type="dxa"/>
-        <w:right w:w="108" w:type="dxa"/>
-      </w:tblCellMar>
     </w:tblPr>
     <w:tblStylePr w:type="firstRow">
       <w:pPr>
@@ -3308,19 +3490,12 @@
     <w:tblPr>
       <w:tblStyleRowBandSize w:val="1"/>
       <w:tblStyleColBandSize w:val="1"/>
-      <w:tblInd w:w="0" w:type="dxa"/>
       <w:tblBorders>
         <w:top w:val="single" w:sz="8" w:space="0" w:color="F79646" w:themeColor="accent6"/>
         <w:left w:val="single" w:sz="8" w:space="0" w:color="F79646" w:themeColor="accent6"/>
         <w:bottom w:val="single" w:sz="8" w:space="0" w:color="F79646" w:themeColor="accent6"/>
         <w:right w:val="single" w:sz="8" w:space="0" w:color="F79646" w:themeColor="accent6"/>
       </w:tblBorders>
-      <w:tblCellMar>
-        <w:top w:w="0" w:type="dxa"/>
-        <w:left w:w="108" w:type="dxa"/>
-        <w:bottom w:w="0" w:type="dxa"/>
-        <w:right w:w="108" w:type="dxa"/>
-      </w:tblCellMar>
     </w:tblPr>
     <w:tblStylePr w:type="firstRow">
       <w:pPr>
@@ -3400,7 +3575,6 @@
     <w:tblPr>
       <w:tblStyleRowBandSize w:val="1"/>
       <w:tblStyleColBandSize w:val="1"/>
-      <w:tblInd w:w="0" w:type="dxa"/>
       <w:tblBorders>
         <w:top w:val="single" w:sz="8" w:space="0" w:color="000000" w:themeColor="text1"/>
         <w:left w:val="single" w:sz="8" w:space="0" w:color="000000" w:themeColor="text1"/>
@@ -3409,12 +3583,6 @@
         <w:insideH w:val="single" w:sz="8" w:space="0" w:color="000000" w:themeColor="text1"/>
         <w:insideV w:val="single" w:sz="8" w:space="0" w:color="000000" w:themeColor="text1"/>
       </w:tblBorders>
-      <w:tblCellMar>
-        <w:top w:w="0" w:type="dxa"/>
-        <w:left w:w="108" w:type="dxa"/>
-        <w:bottom w:w="0" w:type="dxa"/>
-        <w:right w:w="108" w:type="dxa"/>
-      </w:tblCellMar>
     </w:tblPr>
     <w:tblStylePr w:type="firstRow">
       <w:pPr>
@@ -3530,7 +3698,6 @@
     <w:tblPr>
       <w:tblStyleRowBandSize w:val="1"/>
       <w:tblStyleColBandSize w:val="1"/>
-      <w:tblInd w:w="0" w:type="dxa"/>
       <w:tblBorders>
         <w:top w:val="single" w:sz="8" w:space="0" w:color="4F81BD" w:themeColor="accent1"/>
         <w:left w:val="single" w:sz="8" w:space="0" w:color="4F81BD" w:themeColor="accent1"/>
@@ -3539,12 +3706,6 @@
         <w:insideH w:val="single" w:sz="8" w:space="0" w:color="4F81BD" w:themeColor="accent1"/>
         <w:insideV w:val="single" w:sz="8" w:space="0" w:color="4F81BD" w:themeColor="accent1"/>
       </w:tblBorders>
-      <w:tblCellMar>
-        <w:top w:w="0" w:type="dxa"/>
-        <w:left w:w="108" w:type="dxa"/>
-        <w:bottom w:w="0" w:type="dxa"/>
-        <w:right w:w="108" w:type="dxa"/>
-      </w:tblCellMar>
     </w:tblPr>
     <w:tblStylePr w:type="firstRow">
       <w:pPr>
@@ -3660,7 +3821,6 @@
     <w:tblPr>
       <w:tblStyleRowBandSize w:val="1"/>
       <w:tblStyleColBandSize w:val="1"/>
-      <w:tblInd w:w="0" w:type="dxa"/>
       <w:tblBorders>
         <w:top w:val="single" w:sz="8" w:space="0" w:color="C0504D" w:themeColor="accent2"/>
         <w:left w:val="single" w:sz="8" w:space="0" w:color="C0504D" w:themeColor="accent2"/>
@@ -3669,12 +3829,6 @@
         <w:insideH w:val="single" w:sz="8" w:space="0" w:color="C0504D" w:themeColor="accent2"/>
         <w:insideV w:val="single" w:sz="8" w:space="0" w:color="C0504D" w:themeColor="accent2"/>
       </w:tblBorders>
-      <w:tblCellMar>
-        <w:top w:w="0" w:type="dxa"/>
-        <w:left w:w="108" w:type="dxa"/>
-        <w:bottom w:w="0" w:type="dxa"/>
-        <w:right w:w="108" w:type="dxa"/>
-      </w:tblCellMar>
     </w:tblPr>
     <w:tblStylePr w:type="firstRow">
       <w:pPr>
@@ -3790,7 +3944,6 @@
     <w:tblPr>
       <w:tblStyleRowBandSize w:val="1"/>
       <w:tblStyleColBandSize w:val="1"/>
-      <w:tblInd w:w="0" w:type="dxa"/>
       <w:tblBorders>
         <w:top w:val="single" w:sz="8" w:space="0" w:color="9BBB59" w:themeColor="accent3"/>
         <w:left w:val="single" w:sz="8" w:space="0" w:color="9BBB59" w:themeColor="accent3"/>
@@ -3799,12 +3952,6 @@
         <w:insideH w:val="single" w:sz="8" w:space="0" w:color="9BBB59" w:themeColor="accent3"/>
         <w:insideV w:val="single" w:sz="8" w:space="0" w:color="9BBB59" w:themeColor="accent3"/>
       </w:tblBorders>
-      <w:tblCellMar>
-        <w:top w:w="0" w:type="dxa"/>
-        <w:left w:w="108" w:type="dxa"/>
-        <w:bottom w:w="0" w:type="dxa"/>
-        <w:right w:w="108" w:type="dxa"/>
-      </w:tblCellMar>
     </w:tblPr>
     <w:tblStylePr w:type="firstRow">
       <w:pPr>
@@ -3920,7 +4067,6 @@
     <w:tblPr>
       <w:tblStyleRowBandSize w:val="1"/>
       <w:tblStyleColBandSize w:val="1"/>
-      <w:tblInd w:w="0" w:type="dxa"/>
       <w:tblBorders>
         <w:top w:val="single" w:sz="8" w:space="0" w:color="8064A2" w:themeColor="accent4"/>
         <w:left w:val="single" w:sz="8" w:space="0" w:color="8064A2" w:themeColor="accent4"/>
@@ -3929,12 +4075,6 @@
         <w:insideH w:val="single" w:sz="8" w:space="0" w:color="8064A2" w:themeColor="accent4"/>
         <w:insideV w:val="single" w:sz="8" w:space="0" w:color="8064A2" w:themeColor="accent4"/>
       </w:tblBorders>
-      <w:tblCellMar>
-        <w:top w:w="0" w:type="dxa"/>
-        <w:left w:w="108" w:type="dxa"/>
-        <w:bottom w:w="0" w:type="dxa"/>
-        <w:right w:w="108" w:type="dxa"/>
-      </w:tblCellMar>
     </w:tblPr>
     <w:tblStylePr w:type="firstRow">
       <w:pPr>
@@ -4050,7 +4190,6 @@
     <w:tblPr>
       <w:tblStyleRowBandSize w:val="1"/>
       <w:tblStyleColBandSize w:val="1"/>
-      <w:tblInd w:w="0" w:type="dxa"/>
       <w:tblBorders>
         <w:top w:val="single" w:sz="8" w:space="0" w:color="4BACC6" w:themeColor="accent5"/>
         <w:left w:val="single" w:sz="8" w:space="0" w:color="4BACC6" w:themeColor="accent5"/>
@@ -4059,12 +4198,6 @@
         <w:insideH w:val="single" w:sz="8" w:space="0" w:color="4BACC6" w:themeColor="accent5"/>
         <w:insideV w:val="single" w:sz="8" w:space="0" w:color="4BACC6" w:themeColor="accent5"/>
       </w:tblBorders>
-      <w:tblCellMar>
-        <w:top w:w="0" w:type="dxa"/>
-        <w:left w:w="108" w:type="dxa"/>
-        <w:bottom w:w="0" w:type="dxa"/>
-        <w:right w:w="108" w:type="dxa"/>
-      </w:tblCellMar>
     </w:tblPr>
     <w:tblStylePr w:type="firstRow">
       <w:pPr>
@@ -4180,7 +4313,6 @@
     <w:tblPr>
       <w:tblStyleRowBandSize w:val="1"/>
       <w:tblStyleColBandSize w:val="1"/>
-      <w:tblInd w:w="0" w:type="dxa"/>
       <w:tblBorders>
         <w:top w:val="single" w:sz="8" w:space="0" w:color="F79646" w:themeColor="accent6"/>
         <w:left w:val="single" w:sz="8" w:space="0" w:color="F79646" w:themeColor="accent6"/>
@@ -4189,12 +4321,6 @@
         <w:insideH w:val="single" w:sz="8" w:space="0" w:color="F79646" w:themeColor="accent6"/>
         <w:insideV w:val="single" w:sz="8" w:space="0" w:color="F79646" w:themeColor="accent6"/>
       </w:tblBorders>
-      <w:tblCellMar>
-        <w:top w:w="0" w:type="dxa"/>
-        <w:left w:w="108" w:type="dxa"/>
-        <w:bottom w:w="0" w:type="dxa"/>
-        <w:right w:w="108" w:type="dxa"/>
-      </w:tblCellMar>
     </w:tblPr>
     <w:tblStylePr w:type="firstRow">
       <w:pPr>
@@ -4310,7 +4436,6 @@
     <w:tblPr>
       <w:tblStyleRowBandSize w:val="1"/>
       <w:tblStyleColBandSize w:val="1"/>
-      <w:tblInd w:w="0" w:type="dxa"/>
       <w:tblBorders>
         <w:top w:val="single" w:sz="8" w:space="0" w:color="404040" w:themeColor="text1" w:themeTint="BF"/>
         <w:left w:val="single" w:sz="8" w:space="0" w:color="404040" w:themeColor="text1" w:themeTint="BF"/>
@@ -4318,12 +4443,6 @@
         <w:right w:val="single" w:sz="8" w:space="0" w:color="404040" w:themeColor="text1" w:themeTint="BF"/>
         <w:insideH w:val="single" w:sz="8" w:space="0" w:color="404040" w:themeColor="text1" w:themeTint="BF"/>
       </w:tblBorders>
-      <w:tblCellMar>
-        <w:top w:w="0" w:type="dxa"/>
-        <w:left w:w="108" w:type="dxa"/>
-        <w:bottom w:w="0" w:type="dxa"/>
-        <w:right w:w="108" w:type="dxa"/>
-      </w:tblCellMar>
     </w:tblPr>
     <w:tblStylePr w:type="firstRow">
       <w:pPr>
@@ -4416,7 +4535,6 @@
     <w:tblPr>
       <w:tblStyleRowBandSize w:val="1"/>
       <w:tblStyleColBandSize w:val="1"/>
-      <w:tblInd w:w="0" w:type="dxa"/>
       <w:tblBorders>
         <w:top w:val="single" w:sz="8" w:space="0" w:color="7BA0CD" w:themeColor="accent1" w:themeTint="BF"/>
         <w:left w:val="single" w:sz="8" w:space="0" w:color="7BA0CD" w:themeColor="accent1" w:themeTint="BF"/>
@@ -4424,12 +4542,6 @@
         <w:right w:val="single" w:sz="8" w:space="0" w:color="7BA0CD" w:themeColor="accent1" w:themeTint="BF"/>
         <w:insideH w:val="single" w:sz="8" w:space="0" w:color="7BA0CD" w:themeColor="accent1" w:themeTint="BF"/>
       </w:tblBorders>
-      <w:tblCellMar>
-        <w:top w:w="0" w:type="dxa"/>
-        <w:left w:w="108" w:type="dxa"/>
-        <w:bottom w:w="0" w:type="dxa"/>
-        <w:right w:w="108" w:type="dxa"/>
-      </w:tblCellMar>
     </w:tblPr>
     <w:tblStylePr w:type="firstRow">
       <w:pPr>
@@ -4522,7 +4634,6 @@
     <w:tblPr>
       <w:tblStyleRowBandSize w:val="1"/>
       <w:tblStyleColBandSize w:val="1"/>
-      <w:tblInd w:w="0" w:type="dxa"/>
       <w:tblBorders>
         <w:top w:val="single" w:sz="8" w:space="0" w:color="CF7B79" w:themeColor="accent2" w:themeTint="BF"/>
         <w:left w:val="single" w:sz="8" w:space="0" w:color="CF7B79" w:themeColor="accent2" w:themeTint="BF"/>
@@ -4530,12 +4641,6 @@
         <w:right w:val="single" w:sz="8" w:space="0" w:color="CF7B79" w:themeColor="accent2" w:themeTint="BF"/>
         <w:insideH w:val="single" w:sz="8" w:space="0" w:color="CF7B79" w:themeColor="accent2" w:themeTint="BF"/>
       </w:tblBorders>
-      <w:tblCellMar>
-        <w:top w:w="0" w:type="dxa"/>
-        <w:left w:w="108" w:type="dxa"/>
-        <w:bottom w:w="0" w:type="dxa"/>
-        <w:right w:w="108" w:type="dxa"/>
-      </w:tblCellMar>
     </w:tblPr>
     <w:tblStylePr w:type="firstRow">
       <w:pPr>
@@ -4628,7 +4733,6 @@
     <w:tblPr>
       <w:tblStyleRowBandSize w:val="1"/>
       <w:tblStyleColBandSize w:val="1"/>
-      <w:tblInd w:w="0" w:type="dxa"/>
       <w:tblBorders>
         <w:top w:val="single" w:sz="8" w:space="0" w:color="B3CC82" w:themeColor="accent3" w:themeTint="BF"/>
         <w:left w:val="single" w:sz="8" w:space="0" w:color="B3CC82" w:themeColor="accent3" w:themeTint="BF"/>
@@ -4636,12 +4740,6 @@
         <w:right w:val="single" w:sz="8" w:space="0" w:color="B3CC82" w:themeColor="accent3" w:themeTint="BF"/>
         <w:insideH w:val="single" w:sz="8" w:space="0" w:color="B3CC82" w:themeColor="accent3" w:themeTint="BF"/>
       </w:tblBorders>
-      <w:tblCellMar>
-        <w:top w:w="0" w:type="dxa"/>
-        <w:left w:w="108" w:type="dxa"/>
-        <w:bottom w:w="0" w:type="dxa"/>
-        <w:right w:w="108" w:type="dxa"/>
-      </w:tblCellMar>
     </w:tblPr>
     <w:tblStylePr w:type="firstRow">
       <w:pPr>
@@ -4734,7 +4832,6 @@
     <w:tblPr>
       <w:tblStyleRowBandSize w:val="1"/>
       <w:tblStyleColBandSize w:val="1"/>
-      <w:tblInd w:w="0" w:type="dxa"/>
       <w:tblBorders>
         <w:top w:val="single" w:sz="8" w:space="0" w:color="9F8AB9" w:themeColor="accent4" w:themeTint="BF"/>
         <w:left w:val="single" w:sz="8" w:space="0" w:color="9F8AB9" w:themeColor="accent4" w:themeTint="BF"/>
@@ -4742,12 +4839,6 @@
         <w:right w:val="single" w:sz="8" w:space="0" w:color="9F8AB9" w:themeColor="accent4" w:themeTint="BF"/>
         <w:insideH w:val="single" w:sz="8" w:space="0" w:color="9F8AB9" w:themeColor="accent4" w:themeTint="BF"/>
       </w:tblBorders>
-      <w:tblCellMar>
-        <w:top w:w="0" w:type="dxa"/>
-        <w:left w:w="108" w:type="dxa"/>
-        <w:bottom w:w="0" w:type="dxa"/>
-        <w:right w:w="108" w:type="dxa"/>
-      </w:tblCellMar>
     </w:tblPr>
     <w:tblStylePr w:type="firstRow">
       <w:pPr>
@@ -4840,7 +4931,6 @@
     <w:tblPr>
       <w:tblStyleRowBandSize w:val="1"/>
       <w:tblStyleColBandSize w:val="1"/>
-      <w:tblInd w:w="0" w:type="dxa"/>
       <w:tblBorders>
         <w:top w:val="single" w:sz="8" w:space="0" w:color="78C0D4" w:themeColor="accent5" w:themeTint="BF"/>
         <w:left w:val="single" w:sz="8" w:space="0" w:color="78C0D4" w:themeColor="accent5" w:themeTint="BF"/>
@@ -4848,12 +4938,6 @@
         <w:right w:val="single" w:sz="8" w:space="0" w:color="78C0D4" w:themeColor="accent5" w:themeTint="BF"/>
         <w:insideH w:val="single" w:sz="8" w:space="0" w:color="78C0D4" w:themeColor="accent5" w:themeTint="BF"/>
       </w:tblBorders>
-      <w:tblCellMar>
-        <w:top w:w="0" w:type="dxa"/>
-        <w:left w:w="108" w:type="dxa"/>
-        <w:bottom w:w="0" w:type="dxa"/>
-        <w:right w:w="108" w:type="dxa"/>
-      </w:tblCellMar>
     </w:tblPr>
     <w:tblStylePr w:type="firstRow">
       <w:pPr>
@@ -4946,7 +5030,6 @@
     <w:tblPr>
       <w:tblStyleRowBandSize w:val="1"/>
       <w:tblStyleColBandSize w:val="1"/>
-      <w:tblInd w:w="0" w:type="dxa"/>
       <w:tblBorders>
         <w:top w:val="single" w:sz="8" w:space="0" w:color="F9B074" w:themeColor="accent6" w:themeTint="BF"/>
         <w:left w:val="single" w:sz="8" w:space="0" w:color="F9B074" w:themeColor="accent6" w:themeTint="BF"/>
@@ -4954,12 +5037,6 @@
         <w:right w:val="single" w:sz="8" w:space="0" w:color="F9B074" w:themeColor="accent6" w:themeTint="BF"/>
         <w:insideH w:val="single" w:sz="8" w:space="0" w:color="F9B074" w:themeColor="accent6" w:themeTint="BF"/>
       </w:tblBorders>
-      <w:tblCellMar>
-        <w:top w:w="0" w:type="dxa"/>
-        <w:left w:w="108" w:type="dxa"/>
-        <w:bottom w:w="0" w:type="dxa"/>
-        <w:right w:w="108" w:type="dxa"/>
-      </w:tblCellMar>
     </w:tblPr>
     <w:tblStylePr w:type="firstRow">
       <w:pPr>
@@ -5052,17 +5129,10 @@
     <w:tblPr>
       <w:tblStyleRowBandSize w:val="1"/>
       <w:tblStyleColBandSize w:val="1"/>
-      <w:tblInd w:w="0" w:type="dxa"/>
       <w:tblBorders>
         <w:top w:val="single" w:sz="18" w:space="0" w:color="auto"/>
         <w:bottom w:val="single" w:sz="18" w:space="0" w:color="auto"/>
       </w:tblBorders>
-      <w:tblCellMar>
-        <w:top w:w="0" w:type="dxa"/>
-        <w:left w:w="108" w:type="dxa"/>
-        <w:bottom w:w="0" w:type="dxa"/>
-        <w:right w:w="108" w:type="dxa"/>
-      </w:tblCellMar>
     </w:tblPr>
     <w:tblStylePr w:type="firstRow">
       <w:pPr>
@@ -5201,17 +5271,10 @@
     <w:tblPr>
       <w:tblStyleRowBandSize w:val="1"/>
       <w:tblStyleColBandSize w:val="1"/>
-      <w:tblInd w:w="0" w:type="dxa"/>
       <w:tblBorders>
         <w:top w:val="single" w:sz="18" w:space="0" w:color="auto"/>
         <w:bottom w:val="single" w:sz="18" w:space="0" w:color="auto"/>
       </w:tblBorders>
-      <w:tblCellMar>
-        <w:top w:w="0" w:type="dxa"/>
-        <w:left w:w="108" w:type="dxa"/>
-        <w:bottom w:w="0" w:type="dxa"/>
-        <w:right w:w="108" w:type="dxa"/>
-      </w:tblCellMar>
     </w:tblPr>
     <w:tblStylePr w:type="firstRow">
       <w:pPr>
@@ -5350,17 +5413,10 @@
     <w:tblPr>
       <w:tblStyleRowBandSize w:val="1"/>
       <w:tblStyleColBandSize w:val="1"/>
-      <w:tblInd w:w="0" w:type="dxa"/>
       <w:tblBorders>
         <w:top w:val="single" w:sz="18" w:space="0" w:color="auto"/>
         <w:bottom w:val="single" w:sz="18" w:space="0" w:color="auto"/>
       </w:tblBorders>
-      <w:tblCellMar>
-        <w:top w:w="0" w:type="dxa"/>
-        <w:left w:w="108" w:type="dxa"/>
-        <w:bottom w:w="0" w:type="dxa"/>
-        <w:right w:w="108" w:type="dxa"/>
-      </w:tblCellMar>
     </w:tblPr>
     <w:tblStylePr w:type="firstRow">
       <w:pPr>
@@ -5499,17 +5555,10 @@
     <w:tblPr>
       <w:tblStyleRowBandSize w:val="1"/>
       <w:tblStyleColBandSize w:val="1"/>
-      <w:tblInd w:w="0" w:type="dxa"/>
       <w:tblBorders>
         <w:top w:val="single" w:sz="18" w:space="0" w:color="auto"/>
         <w:bottom w:val="single" w:sz="18" w:space="0" w:color="auto"/>
       </w:tblBorders>
-      <w:tblCellMar>
-        <w:top w:w="0" w:type="dxa"/>
-        <w:left w:w="108" w:type="dxa"/>
-        <w:bottom w:w="0" w:type="dxa"/>
-        <w:right w:w="108" w:type="dxa"/>
-      </w:tblCellMar>
     </w:tblPr>
     <w:tblStylePr w:type="firstRow">
       <w:pPr>
@@ -5648,17 +5697,10 @@
     <w:tblPr>
       <w:tblStyleRowBandSize w:val="1"/>
       <w:tblStyleColBandSize w:val="1"/>
-      <w:tblInd w:w="0" w:type="dxa"/>
       <w:tblBorders>
         <w:top w:val="single" w:sz="18" w:space="0" w:color="auto"/>
         <w:bottom w:val="single" w:sz="18" w:space="0" w:color="auto"/>
       </w:tblBorders>
-      <w:tblCellMar>
-        <w:top w:w="0" w:type="dxa"/>
-        <w:left w:w="108" w:type="dxa"/>
-        <w:bottom w:w="0" w:type="dxa"/>
-        <w:right w:w="108" w:type="dxa"/>
-      </w:tblCellMar>
     </w:tblPr>
     <w:tblStylePr w:type="firstRow">
       <w:pPr>
@@ -5797,17 +5839,10 @@
     <w:tblPr>
       <w:tblStyleRowBandSize w:val="1"/>
       <w:tblStyleColBandSize w:val="1"/>
-      <w:tblInd w:w="0" w:type="dxa"/>
       <w:tblBorders>
         <w:top w:val="single" w:sz="18" w:space="0" w:color="auto"/>
         <w:bottom w:val="single" w:sz="18" w:space="0" w:color="auto"/>
       </w:tblBorders>
-      <w:tblCellMar>
-        <w:top w:w="0" w:type="dxa"/>
-        <w:left w:w="108" w:type="dxa"/>
-        <w:bottom w:w="0" w:type="dxa"/>
-        <w:right w:w="108" w:type="dxa"/>
-      </w:tblCellMar>
     </w:tblPr>
     <w:tblStylePr w:type="firstRow">
       <w:pPr>
@@ -5946,17 +5981,10 @@
     <w:tblPr>
       <w:tblStyleRowBandSize w:val="1"/>
       <w:tblStyleColBandSize w:val="1"/>
-      <w:tblInd w:w="0" w:type="dxa"/>
       <w:tblBorders>
         <w:top w:val="single" w:sz="18" w:space="0" w:color="auto"/>
         <w:bottom w:val="single" w:sz="18" w:space="0" w:color="auto"/>
       </w:tblBorders>
-      <w:tblCellMar>
-        <w:top w:w="0" w:type="dxa"/>
-        <w:left w:w="108" w:type="dxa"/>
-        <w:bottom w:w="0" w:type="dxa"/>
-        <w:right w:w="108" w:type="dxa"/>
-      </w:tblCellMar>
     </w:tblPr>
     <w:tblStylePr w:type="firstRow">
       <w:pPr>
@@ -6098,17 +6126,10 @@
     <w:tblPr>
       <w:tblStyleRowBandSize w:val="1"/>
       <w:tblStyleColBandSize w:val="1"/>
-      <w:tblInd w:w="0" w:type="dxa"/>
       <w:tblBorders>
         <w:top w:val="single" w:sz="8" w:space="0" w:color="000000" w:themeColor="text1"/>
         <w:bottom w:val="single" w:sz="8" w:space="0" w:color="000000" w:themeColor="text1"/>
       </w:tblBorders>
-      <w:tblCellMar>
-        <w:top w:w="0" w:type="dxa"/>
-        <w:left w:w="108" w:type="dxa"/>
-        <w:bottom w:w="0" w:type="dxa"/>
-        <w:right w:w="108" w:type="dxa"/>
-      </w:tblCellMar>
     </w:tblPr>
     <w:tblStylePr w:type="firstRow">
       <w:rPr>
@@ -6182,17 +6203,10 @@
     <w:tblPr>
       <w:tblStyleRowBandSize w:val="1"/>
       <w:tblStyleColBandSize w:val="1"/>
-      <w:tblInd w:w="0" w:type="dxa"/>
       <w:tblBorders>
         <w:top w:val="single" w:sz="8" w:space="0" w:color="4F81BD" w:themeColor="accent1"/>
         <w:bottom w:val="single" w:sz="8" w:space="0" w:color="4F81BD" w:themeColor="accent1"/>
       </w:tblBorders>
-      <w:tblCellMar>
-        <w:top w:w="0" w:type="dxa"/>
-        <w:left w:w="108" w:type="dxa"/>
-        <w:bottom w:w="0" w:type="dxa"/>
-        <w:right w:w="108" w:type="dxa"/>
-      </w:tblCellMar>
     </w:tblPr>
     <w:tblStylePr w:type="firstRow">
       <w:rPr>
@@ -6266,17 +6280,10 @@
     <w:tblPr>
       <w:tblStyleRowBandSize w:val="1"/>
       <w:tblStyleColBandSize w:val="1"/>
-      <w:tblInd w:w="0" w:type="dxa"/>
       <w:tblBorders>
         <w:top w:val="single" w:sz="8" w:space="0" w:color="C0504D" w:themeColor="accent2"/>
         <w:bottom w:val="single" w:sz="8" w:space="0" w:color="C0504D" w:themeColor="accent2"/>
       </w:tblBorders>
-      <w:tblCellMar>
-        <w:top w:w="0" w:type="dxa"/>
-        <w:left w:w="108" w:type="dxa"/>
-        <w:bottom w:w="0" w:type="dxa"/>
-        <w:right w:w="108" w:type="dxa"/>
-      </w:tblCellMar>
     </w:tblPr>
     <w:tblStylePr w:type="firstRow">
       <w:rPr>
@@ -6350,17 +6357,10 @@
     <w:tblPr>
       <w:tblStyleRowBandSize w:val="1"/>
       <w:tblStyleColBandSize w:val="1"/>
-      <w:tblInd w:w="0" w:type="dxa"/>
       <w:tblBorders>
         <w:top w:val="single" w:sz="8" w:space="0" w:color="9BBB59" w:themeColor="accent3"/>
         <w:bottom w:val="single" w:sz="8" w:space="0" w:color="9BBB59" w:themeColor="accent3"/>
       </w:tblBorders>
-      <w:tblCellMar>
-        <w:top w:w="0" w:type="dxa"/>
-        <w:left w:w="108" w:type="dxa"/>
-        <w:bottom w:w="0" w:type="dxa"/>
-        <w:right w:w="108" w:type="dxa"/>
-      </w:tblCellMar>
     </w:tblPr>
     <w:tblStylePr w:type="firstRow">
       <w:rPr>
@@ -6434,17 +6434,10 @@
     <w:tblPr>
       <w:tblStyleRowBandSize w:val="1"/>
       <w:tblStyleColBandSize w:val="1"/>
-      <w:tblInd w:w="0" w:type="dxa"/>
       <w:tblBorders>
         <w:top w:val="single" w:sz="8" w:space="0" w:color="8064A2" w:themeColor="accent4"/>
         <w:bottom w:val="single" w:sz="8" w:space="0" w:color="8064A2" w:themeColor="accent4"/>
       </w:tblBorders>
-      <w:tblCellMar>
-        <w:top w:w="0" w:type="dxa"/>
-        <w:left w:w="108" w:type="dxa"/>
-        <w:bottom w:w="0" w:type="dxa"/>
-        <w:right w:w="108" w:type="dxa"/>
-      </w:tblCellMar>
     </w:tblPr>
     <w:tblStylePr w:type="firstRow">
       <w:rPr>
@@ -6518,17 +6511,10 @@
     <w:tblPr>
       <w:tblStyleRowBandSize w:val="1"/>
       <w:tblStyleColBandSize w:val="1"/>
-      <w:tblInd w:w="0" w:type="dxa"/>
       <w:tblBorders>
         <w:top w:val="single" w:sz="8" w:space="0" w:color="4BACC6" w:themeColor="accent5"/>
         <w:bottom w:val="single" w:sz="8" w:space="0" w:color="4BACC6" w:themeColor="accent5"/>
       </w:tblBorders>
-      <w:tblCellMar>
-        <w:top w:w="0" w:type="dxa"/>
-        <w:left w:w="108" w:type="dxa"/>
-        <w:bottom w:w="0" w:type="dxa"/>
-        <w:right w:w="108" w:type="dxa"/>
-      </w:tblCellMar>
     </w:tblPr>
     <w:tblStylePr w:type="firstRow">
       <w:rPr>
@@ -6602,17 +6588,10 @@
     <w:tblPr>
       <w:tblStyleRowBandSize w:val="1"/>
       <w:tblStyleColBandSize w:val="1"/>
-      <w:tblInd w:w="0" w:type="dxa"/>
       <w:tblBorders>
         <w:top w:val="single" w:sz="8" w:space="0" w:color="F79646" w:themeColor="accent6"/>
         <w:bottom w:val="single" w:sz="8" w:space="0" w:color="F79646" w:themeColor="accent6"/>
       </w:tblBorders>
-      <w:tblCellMar>
-        <w:top w:w="0" w:type="dxa"/>
-        <w:left w:w="108" w:type="dxa"/>
-        <w:bottom w:w="0" w:type="dxa"/>
-        <w:right w:w="108" w:type="dxa"/>
-      </w:tblCellMar>
     </w:tblPr>
     <w:tblStylePr w:type="firstRow">
       <w:rPr>
@@ -6687,19 +6666,12 @@
     <w:tblPr>
       <w:tblStyleRowBandSize w:val="1"/>
       <w:tblStyleColBandSize w:val="1"/>
-      <w:tblInd w:w="0" w:type="dxa"/>
       <w:tblBorders>
         <w:top w:val="single" w:sz="8" w:space="0" w:color="000000" w:themeColor="text1"/>
         <w:left w:val="single" w:sz="8" w:space="0" w:color="000000" w:themeColor="text1"/>
         <w:bottom w:val="single" w:sz="8" w:space="0" w:color="000000" w:themeColor="text1"/>
         <w:right w:val="single" w:sz="8" w:space="0" w:color="000000" w:themeColor="text1"/>
       </w:tblBorders>
-      <w:tblCellMar>
-        <w:top w:w="0" w:type="dxa"/>
-        <w:left w:w="108" w:type="dxa"/>
-        <w:bottom w:w="0" w:type="dxa"/>
-        <w:right w:w="108" w:type="dxa"/>
-      </w:tblCellMar>
     </w:tblPr>
     <w:tblStylePr w:type="firstRow">
       <w:rPr>
@@ -6815,19 +6787,12 @@
     <w:tblPr>
       <w:tblStyleRowBandSize w:val="1"/>
       <w:tblStyleColBandSize w:val="1"/>
-      <w:tblInd w:w="0" w:type="dxa"/>
       <w:tblBorders>
         <w:top w:val="single" w:sz="8" w:space="0" w:color="4F81BD" w:themeColor="accent1"/>
         <w:left w:val="single" w:sz="8" w:space="0" w:color="4F81BD" w:themeColor="accent1"/>
         <w:bottom w:val="single" w:sz="8" w:space="0" w:color="4F81BD" w:themeColor="accent1"/>
         <w:right w:val="single" w:sz="8" w:space="0" w:color="4F81BD" w:themeColor="accent1"/>
       </w:tblBorders>
-      <w:tblCellMar>
-        <w:top w:w="0" w:type="dxa"/>
-        <w:left w:w="108" w:type="dxa"/>
-        <w:bottom w:w="0" w:type="dxa"/>
-        <w:right w:w="108" w:type="dxa"/>
-      </w:tblCellMar>
     </w:tblPr>
     <w:tblStylePr w:type="firstRow">
       <w:rPr>
@@ -6943,19 +6908,12 @@
     <w:tblPr>
       <w:tblStyleRowBandSize w:val="1"/>
       <w:tblStyleColBandSize w:val="1"/>
-      <w:tblInd w:w="0" w:type="dxa"/>
       <w:tblBorders>
         <w:top w:val="single" w:sz="8" w:space="0" w:color="C0504D" w:themeColor="accent2"/>
         <w:left w:val="single" w:sz="8" w:space="0" w:color="C0504D" w:themeColor="accent2"/>
         <w:bottom w:val="single" w:sz="8" w:space="0" w:color="C0504D" w:themeColor="accent2"/>
         <w:right w:val="single" w:sz="8" w:space="0" w:color="C0504D" w:themeColor="accent2"/>
       </w:tblBorders>
-      <w:tblCellMar>
-        <w:top w:w="0" w:type="dxa"/>
-        <w:left w:w="108" w:type="dxa"/>
-        <w:bottom w:w="0" w:type="dxa"/>
-        <w:right w:w="108" w:type="dxa"/>
-      </w:tblCellMar>
     </w:tblPr>
     <w:tblStylePr w:type="firstRow">
       <w:rPr>
@@ -7071,19 +7029,12 @@
     <w:tblPr>
       <w:tblStyleRowBandSize w:val="1"/>
       <w:tblStyleColBandSize w:val="1"/>
-      <w:tblInd w:w="0" w:type="dxa"/>
       <w:tblBorders>
         <w:top w:val="single" w:sz="8" w:space="0" w:color="9BBB59" w:themeColor="accent3"/>
         <w:left w:val="single" w:sz="8" w:space="0" w:color="9BBB59" w:themeColor="accent3"/>
         <w:bottom w:val="single" w:sz="8" w:space="0" w:color="9BBB59" w:themeColor="accent3"/>
         <w:right w:val="single" w:sz="8" w:space="0" w:color="9BBB59" w:themeColor="accent3"/>
       </w:tblBorders>
-      <w:tblCellMar>
-        <w:top w:w="0" w:type="dxa"/>
-        <w:left w:w="108" w:type="dxa"/>
-        <w:bottom w:w="0" w:type="dxa"/>
-        <w:right w:w="108" w:type="dxa"/>
-      </w:tblCellMar>
     </w:tblPr>
     <w:tblStylePr w:type="firstRow">
       <w:rPr>
@@ -7199,19 +7150,12 @@
     <w:tblPr>
       <w:tblStyleRowBandSize w:val="1"/>
       <w:tblStyleColBandSize w:val="1"/>
-      <w:tblInd w:w="0" w:type="dxa"/>
       <w:tblBorders>
         <w:top w:val="single" w:sz="8" w:space="0" w:color="8064A2" w:themeColor="accent4"/>
         <w:left w:val="single" w:sz="8" w:space="0" w:color="8064A2" w:themeColor="accent4"/>
         <w:bottom w:val="single" w:sz="8" w:space="0" w:color="8064A2" w:themeColor="accent4"/>
         <w:right w:val="single" w:sz="8" w:space="0" w:color="8064A2" w:themeColor="accent4"/>
       </w:tblBorders>
-      <w:tblCellMar>
-        <w:top w:w="0" w:type="dxa"/>
-        <w:left w:w="108" w:type="dxa"/>
-        <w:bottom w:w="0" w:type="dxa"/>
-        <w:right w:w="108" w:type="dxa"/>
-      </w:tblCellMar>
     </w:tblPr>
     <w:tblStylePr w:type="firstRow">
       <w:rPr>
@@ -7327,19 +7271,12 @@
     <w:tblPr>
       <w:tblStyleRowBandSize w:val="1"/>
       <w:tblStyleColBandSize w:val="1"/>
-      <w:tblInd w:w="0" w:type="dxa"/>
       <w:tblBorders>
         <w:top w:val="single" w:sz="8" w:space="0" w:color="4BACC6" w:themeColor="accent5"/>
         <w:left w:val="single" w:sz="8" w:space="0" w:color="4BACC6" w:themeColor="accent5"/>
         <w:bottom w:val="single" w:sz="8" w:space="0" w:color="4BACC6" w:themeColor="accent5"/>
         <w:right w:val="single" w:sz="8" w:space="0" w:color="4BACC6" w:themeColor="accent5"/>
       </w:tblBorders>
-      <w:tblCellMar>
-        <w:top w:w="0" w:type="dxa"/>
-        <w:left w:w="108" w:type="dxa"/>
-        <w:bottom w:w="0" w:type="dxa"/>
-        <w:right w:w="108" w:type="dxa"/>
-      </w:tblCellMar>
     </w:tblPr>
     <w:tblStylePr w:type="firstRow">
       <w:rPr>
@@ -7455,19 +7392,12 @@
     <w:tblPr>
       <w:tblStyleRowBandSize w:val="1"/>
       <w:tblStyleColBandSize w:val="1"/>
-      <w:tblInd w:w="0" w:type="dxa"/>
       <w:tblBorders>
         <w:top w:val="single" w:sz="8" w:space="0" w:color="F79646" w:themeColor="accent6"/>
         <w:left w:val="single" w:sz="8" w:space="0" w:color="F79646" w:themeColor="accent6"/>
         <w:bottom w:val="single" w:sz="8" w:space="0" w:color="F79646" w:themeColor="accent6"/>
         <w:right w:val="single" w:sz="8" w:space="0" w:color="F79646" w:themeColor="accent6"/>
       </w:tblBorders>
-      <w:tblCellMar>
-        <w:top w:w="0" w:type="dxa"/>
-        <w:left w:w="108" w:type="dxa"/>
-        <w:bottom w:w="0" w:type="dxa"/>
-        <w:right w:w="108" w:type="dxa"/>
-      </w:tblCellMar>
     </w:tblPr>
     <w:tblStylePr w:type="firstRow">
       <w:rPr>
@@ -7579,7 +7509,6 @@
     <w:tblPr>
       <w:tblStyleRowBandSize w:val="1"/>
       <w:tblStyleColBandSize w:val="1"/>
-      <w:tblInd w:w="0" w:type="dxa"/>
       <w:tblBorders>
         <w:top w:val="single" w:sz="8" w:space="0" w:color="404040" w:themeColor="text1" w:themeTint="BF"/>
         <w:left w:val="single" w:sz="8" w:space="0" w:color="404040" w:themeColor="text1" w:themeTint="BF"/>
@@ -7588,12 +7517,6 @@
         <w:insideH w:val="single" w:sz="8" w:space="0" w:color="404040" w:themeColor="text1" w:themeTint="BF"/>
         <w:insideV w:val="single" w:sz="8" w:space="0" w:color="404040" w:themeColor="text1" w:themeTint="BF"/>
       </w:tblBorders>
-      <w:tblCellMar>
-        <w:top w:w="0" w:type="dxa"/>
-        <w:left w:w="108" w:type="dxa"/>
-        <w:bottom w:w="0" w:type="dxa"/>
-        <w:right w:w="108" w:type="dxa"/>
-      </w:tblCellMar>
     </w:tblPr>
     <w:tcPr>
       <w:shd w:val="clear" w:color="auto" w:fill="C0C0C0" w:themeFill="text1" w:themeFillTint="3F"/>
@@ -7652,7 +7575,6 @@
     <w:tblPr>
       <w:tblStyleRowBandSize w:val="1"/>
       <w:tblStyleColBandSize w:val="1"/>
-      <w:tblInd w:w="0" w:type="dxa"/>
       <w:tblBorders>
         <w:top w:val="single" w:sz="8" w:space="0" w:color="7BA0CD" w:themeColor="accent1" w:themeTint="BF"/>
         <w:left w:val="single" w:sz="8" w:space="0" w:color="7BA0CD" w:themeColor="accent1" w:themeTint="BF"/>
@@ -7661,12 +7583,6 @@
         <w:insideH w:val="single" w:sz="8" w:space="0" w:color="7BA0CD" w:themeColor="accent1" w:themeTint="BF"/>
         <w:insideV w:val="single" w:sz="8" w:space="0" w:color="7BA0CD" w:themeColor="accent1" w:themeTint="BF"/>
       </w:tblBorders>
-      <w:tblCellMar>
-        <w:top w:w="0" w:type="dxa"/>
-        <w:left w:w="108" w:type="dxa"/>
-        <w:bottom w:w="0" w:type="dxa"/>
-        <w:right w:w="108" w:type="dxa"/>
-      </w:tblCellMar>
     </w:tblPr>
     <w:tcPr>
       <w:shd w:val="clear" w:color="auto" w:fill="D3DFEE" w:themeFill="accent1" w:themeFillTint="3F"/>
@@ -7725,7 +7641,6 @@
     <w:tblPr>
       <w:tblStyleRowBandSize w:val="1"/>
       <w:tblStyleColBandSize w:val="1"/>
-      <w:tblInd w:w="0" w:type="dxa"/>
       <w:tblBorders>
         <w:top w:val="single" w:sz="8" w:space="0" w:color="CF7B79" w:themeColor="accent2" w:themeTint="BF"/>
         <w:left w:val="single" w:sz="8" w:space="0" w:color="CF7B79" w:themeColor="accent2" w:themeTint="BF"/>
@@ -7734,12 +7649,6 @@
         <w:insideH w:val="single" w:sz="8" w:space="0" w:color="CF7B79" w:themeColor="accent2" w:themeTint="BF"/>
         <w:insideV w:val="single" w:sz="8" w:space="0" w:color="CF7B79" w:themeColor="accent2" w:themeTint="BF"/>
       </w:tblBorders>
-      <w:tblCellMar>
-        <w:top w:w="0" w:type="dxa"/>
-        <w:left w:w="108" w:type="dxa"/>
-        <w:bottom w:w="0" w:type="dxa"/>
-        <w:right w:w="108" w:type="dxa"/>
-      </w:tblCellMar>
     </w:tblPr>
     <w:tcPr>
       <w:shd w:val="clear" w:color="auto" w:fill="EFD3D2" w:themeFill="accent2" w:themeFillTint="3F"/>
@@ -7798,7 +7707,6 @@
     <w:tblPr>
       <w:tblStyleRowBandSize w:val="1"/>
       <w:tblStyleColBandSize w:val="1"/>
-      <w:tblInd w:w="0" w:type="dxa"/>
       <w:tblBorders>
         <w:top w:val="single" w:sz="8" w:space="0" w:color="B3CC82" w:themeColor="accent3" w:themeTint="BF"/>
         <w:left w:val="single" w:sz="8" w:space="0" w:color="B3CC82" w:themeColor="accent3" w:themeTint="BF"/>
@@ -7807,12 +7715,6 @@
         <w:insideH w:val="single" w:sz="8" w:space="0" w:color="B3CC82" w:themeColor="accent3" w:themeTint="BF"/>
         <w:insideV w:val="single" w:sz="8" w:space="0" w:color="B3CC82" w:themeColor="accent3" w:themeTint="BF"/>
       </w:tblBorders>
-      <w:tblCellMar>
-        <w:top w:w="0" w:type="dxa"/>
-        <w:left w:w="108" w:type="dxa"/>
-        <w:bottom w:w="0" w:type="dxa"/>
-        <w:right w:w="108" w:type="dxa"/>
-      </w:tblCellMar>
     </w:tblPr>
     <w:tcPr>
       <w:shd w:val="clear" w:color="auto" w:fill="E6EED5" w:themeFill="accent3" w:themeFillTint="3F"/>
@@ -7871,7 +7773,6 @@
     <w:tblPr>
       <w:tblStyleRowBandSize w:val="1"/>
       <w:tblStyleColBandSize w:val="1"/>
-      <w:tblInd w:w="0" w:type="dxa"/>
       <w:tblBorders>
         <w:top w:val="single" w:sz="8" w:space="0" w:color="9F8AB9" w:themeColor="accent4" w:themeTint="BF"/>
         <w:left w:val="single" w:sz="8" w:space="0" w:color="9F8AB9" w:themeColor="accent4" w:themeTint="BF"/>
@@ -7880,12 +7781,6 @@
         <w:insideH w:val="single" w:sz="8" w:space="0" w:color="9F8AB9" w:themeColor="accent4" w:themeTint="BF"/>
         <w:insideV w:val="single" w:sz="8" w:space="0" w:color="9F8AB9" w:themeColor="accent4" w:themeTint="BF"/>
       </w:tblBorders>
-      <w:tblCellMar>
-        <w:top w:w="0" w:type="dxa"/>
-        <w:left w:w="108" w:type="dxa"/>
-        <w:bottom w:w="0" w:type="dxa"/>
-        <w:right w:w="108" w:type="dxa"/>
-      </w:tblCellMar>
     </w:tblPr>
     <w:tcPr>
       <w:shd w:val="clear" w:color="auto" w:fill="DFD8E8" w:themeFill="accent4" w:themeFillTint="3F"/>
@@ -7944,7 +7839,6 @@
     <w:tblPr>
       <w:tblStyleRowBandSize w:val="1"/>
       <w:tblStyleColBandSize w:val="1"/>
-      <w:tblInd w:w="0" w:type="dxa"/>
       <w:tblBorders>
         <w:top w:val="single" w:sz="8" w:space="0" w:color="78C0D4" w:themeColor="accent5" w:themeTint="BF"/>
         <w:left w:val="single" w:sz="8" w:space="0" w:color="78C0D4" w:themeColor="accent5" w:themeTint="BF"/>
@@ -7953,12 +7847,6 @@
         <w:insideH w:val="single" w:sz="8" w:space="0" w:color="78C0D4" w:themeColor="accent5" w:themeTint="BF"/>
         <w:insideV w:val="single" w:sz="8" w:space="0" w:color="78C0D4" w:themeColor="accent5" w:themeTint="BF"/>
       </w:tblBorders>
-      <w:tblCellMar>
-        <w:top w:w="0" w:type="dxa"/>
-        <w:left w:w="108" w:type="dxa"/>
-        <w:bottom w:w="0" w:type="dxa"/>
-        <w:right w:w="108" w:type="dxa"/>
-      </w:tblCellMar>
     </w:tblPr>
     <w:tcPr>
       <w:shd w:val="clear" w:color="auto" w:fill="D2EAF1" w:themeFill="accent5" w:themeFillTint="3F"/>
@@ -8017,7 +7905,6 @@
     <w:tblPr>
       <w:tblStyleRowBandSize w:val="1"/>
       <w:tblStyleColBandSize w:val="1"/>
-      <w:tblInd w:w="0" w:type="dxa"/>
       <w:tblBorders>
         <w:top w:val="single" w:sz="8" w:space="0" w:color="F9B074" w:themeColor="accent6" w:themeTint="BF"/>
         <w:left w:val="single" w:sz="8" w:space="0" w:color="F9B074" w:themeColor="accent6" w:themeTint="BF"/>
@@ -8026,12 +7913,6 @@
         <w:insideH w:val="single" w:sz="8" w:space="0" w:color="F9B074" w:themeColor="accent6" w:themeTint="BF"/>
         <w:insideV w:val="single" w:sz="8" w:space="0" w:color="F9B074" w:themeColor="accent6" w:themeTint="BF"/>
       </w:tblBorders>
-      <w:tblCellMar>
-        <w:top w:w="0" w:type="dxa"/>
-        <w:left w:w="108" w:type="dxa"/>
-        <w:bottom w:w="0" w:type="dxa"/>
-        <w:right w:w="108" w:type="dxa"/>
-      </w:tblCellMar>
     </w:tblPr>
     <w:tcPr>
       <w:shd w:val="clear" w:color="auto" w:fill="FDE4D0" w:themeFill="accent6" w:themeFillTint="3F"/>
@@ -8094,7 +7975,6 @@
     <w:tblPr>
       <w:tblStyleRowBandSize w:val="1"/>
       <w:tblStyleColBandSize w:val="1"/>
-      <w:tblInd w:w="0" w:type="dxa"/>
       <w:tblBorders>
         <w:top w:val="single" w:sz="8" w:space="0" w:color="000000" w:themeColor="text1"/>
         <w:left w:val="single" w:sz="8" w:space="0" w:color="000000" w:themeColor="text1"/>
@@ -8103,12 +7983,6 @@
         <w:insideH w:val="single" w:sz="8" w:space="0" w:color="000000" w:themeColor="text1"/>
         <w:insideV w:val="single" w:sz="8" w:space="0" w:color="000000" w:themeColor="text1"/>
       </w:tblBorders>
-      <w:tblCellMar>
-        <w:top w:w="0" w:type="dxa"/>
-        <w:left w:w="108" w:type="dxa"/>
-        <w:bottom w:w="0" w:type="dxa"/>
-        <w:right w:w="108" w:type="dxa"/>
-      </w:tblCellMar>
     </w:tblPr>
     <w:tcPr>
       <w:shd w:val="clear" w:color="auto" w:fill="C0C0C0" w:themeFill="text1" w:themeFillTint="3F"/>
@@ -8219,7 +8093,6 @@
     <w:tblPr>
       <w:tblStyleRowBandSize w:val="1"/>
       <w:tblStyleColBandSize w:val="1"/>
-      <w:tblInd w:w="0" w:type="dxa"/>
       <w:tblBorders>
         <w:top w:val="single" w:sz="8" w:space="0" w:color="4F81BD" w:themeColor="accent1"/>
         <w:left w:val="single" w:sz="8" w:space="0" w:color="4F81BD" w:themeColor="accent1"/>
@@ -8228,12 +8101,6 @@
         <w:insideH w:val="single" w:sz="8" w:space="0" w:color="4F81BD" w:themeColor="accent1"/>
         <w:insideV w:val="single" w:sz="8" w:space="0" w:color="4F81BD" w:themeColor="accent1"/>
       </w:tblBorders>
-      <w:tblCellMar>
-        <w:top w:w="0" w:type="dxa"/>
-        <w:left w:w="108" w:type="dxa"/>
-        <w:bottom w:w="0" w:type="dxa"/>
-        <w:right w:w="108" w:type="dxa"/>
-      </w:tblCellMar>
     </w:tblPr>
     <w:tcPr>
       <w:shd w:val="clear" w:color="auto" w:fill="D3DFEE" w:themeFill="accent1" w:themeFillTint="3F"/>
@@ -8344,7 +8211,6 @@
     <w:tblPr>
       <w:tblStyleRowBandSize w:val="1"/>
       <w:tblStyleColBandSize w:val="1"/>
-      <w:tblInd w:w="0" w:type="dxa"/>
       <w:tblBorders>
         <w:top w:val="single" w:sz="8" w:space="0" w:color="C0504D" w:themeColor="accent2"/>
         <w:left w:val="single" w:sz="8" w:space="0" w:color="C0504D" w:themeColor="accent2"/>
@@ -8353,12 +8219,6 @@
         <w:insideH w:val="single" w:sz="8" w:space="0" w:color="C0504D" w:themeColor="accent2"/>
         <w:insideV w:val="single" w:sz="8" w:space="0" w:color="C0504D" w:themeColor="accent2"/>
       </w:tblBorders>
-      <w:tblCellMar>
-        <w:top w:w="0" w:type="dxa"/>
-        <w:left w:w="108" w:type="dxa"/>
-        <w:bottom w:w="0" w:type="dxa"/>
-        <w:right w:w="108" w:type="dxa"/>
-      </w:tblCellMar>
     </w:tblPr>
     <w:tcPr>
       <w:shd w:val="clear" w:color="auto" w:fill="EFD3D2" w:themeFill="accent2" w:themeFillTint="3F"/>
@@ -8469,7 +8329,6 @@
     <w:tblPr>
       <w:tblStyleRowBandSize w:val="1"/>
       <w:tblStyleColBandSize w:val="1"/>
-      <w:tblInd w:w="0" w:type="dxa"/>
       <w:tblBorders>
         <w:top w:val="single" w:sz="8" w:space="0" w:color="9BBB59" w:themeColor="accent3"/>
         <w:left w:val="single" w:sz="8" w:space="0" w:color="9BBB59" w:themeColor="accent3"/>
@@ -8478,12 +8337,6 @@
         <w:insideH w:val="single" w:sz="8" w:space="0" w:color="9BBB59" w:themeColor="accent3"/>
         <w:insideV w:val="single" w:sz="8" w:space="0" w:color="9BBB59" w:themeColor="accent3"/>
       </w:tblBorders>
-      <w:tblCellMar>
-        <w:top w:w="0" w:type="dxa"/>
-        <w:left w:w="108" w:type="dxa"/>
-        <w:bottom w:w="0" w:type="dxa"/>
-        <w:right w:w="108" w:type="dxa"/>
-      </w:tblCellMar>
     </w:tblPr>
     <w:tcPr>
       <w:shd w:val="clear" w:color="auto" w:fill="E6EED5" w:themeFill="accent3" w:themeFillTint="3F"/>
@@ -8594,7 +8447,6 @@
     <w:tblPr>
       <w:tblStyleRowBandSize w:val="1"/>
       <w:tblStyleColBandSize w:val="1"/>
-      <w:tblInd w:w="0" w:type="dxa"/>
       <w:tblBorders>
         <w:top w:val="single" w:sz="8" w:space="0" w:color="8064A2" w:themeColor="accent4"/>
         <w:left w:val="single" w:sz="8" w:space="0" w:color="8064A2" w:themeColor="accent4"/>
@@ -8603,12 +8455,6 @@
         <w:insideH w:val="single" w:sz="8" w:space="0" w:color="8064A2" w:themeColor="accent4"/>
         <w:insideV w:val="single" w:sz="8" w:space="0" w:color="8064A2" w:themeColor="accent4"/>
       </w:tblBorders>
-      <w:tblCellMar>
-        <w:top w:w="0" w:type="dxa"/>
-        <w:left w:w="108" w:type="dxa"/>
-        <w:bottom w:w="0" w:type="dxa"/>
-        <w:right w:w="108" w:type="dxa"/>
-      </w:tblCellMar>
     </w:tblPr>
     <w:tcPr>
       <w:shd w:val="clear" w:color="auto" w:fill="DFD8E8" w:themeFill="accent4" w:themeFillTint="3F"/>
@@ -8719,7 +8565,6 @@
     <w:tblPr>
       <w:tblStyleRowBandSize w:val="1"/>
       <w:tblStyleColBandSize w:val="1"/>
-      <w:tblInd w:w="0" w:type="dxa"/>
       <w:tblBorders>
         <w:top w:val="single" w:sz="8" w:space="0" w:color="4BACC6" w:themeColor="accent5"/>
         <w:left w:val="single" w:sz="8" w:space="0" w:color="4BACC6" w:themeColor="accent5"/>
@@ -8728,12 +8573,6 @@
         <w:insideH w:val="single" w:sz="8" w:space="0" w:color="4BACC6" w:themeColor="accent5"/>
         <w:insideV w:val="single" w:sz="8" w:space="0" w:color="4BACC6" w:themeColor="accent5"/>
       </w:tblBorders>
-      <w:tblCellMar>
-        <w:top w:w="0" w:type="dxa"/>
-        <w:left w:w="108" w:type="dxa"/>
-        <w:bottom w:w="0" w:type="dxa"/>
-        <w:right w:w="108" w:type="dxa"/>
-      </w:tblCellMar>
     </w:tblPr>
     <w:tcPr>
       <w:shd w:val="clear" w:color="auto" w:fill="D2EAF1" w:themeFill="accent5" w:themeFillTint="3F"/>
@@ -8844,7 +8683,6 @@
     <w:tblPr>
       <w:tblStyleRowBandSize w:val="1"/>
       <w:tblStyleColBandSize w:val="1"/>
-      <w:tblInd w:w="0" w:type="dxa"/>
       <w:tblBorders>
         <w:top w:val="single" w:sz="8" w:space="0" w:color="F79646" w:themeColor="accent6"/>
         <w:left w:val="single" w:sz="8" w:space="0" w:color="F79646" w:themeColor="accent6"/>
@@ -8853,12 +8691,6 @@
         <w:insideH w:val="single" w:sz="8" w:space="0" w:color="F79646" w:themeColor="accent6"/>
         <w:insideV w:val="single" w:sz="8" w:space="0" w:color="F79646" w:themeColor="accent6"/>
       </w:tblBorders>
-      <w:tblCellMar>
-        <w:top w:w="0" w:type="dxa"/>
-        <w:left w:w="108" w:type="dxa"/>
-        <w:bottom w:w="0" w:type="dxa"/>
-        <w:right w:w="108" w:type="dxa"/>
-      </w:tblCellMar>
     </w:tblPr>
     <w:tcPr>
       <w:shd w:val="clear" w:color="auto" w:fill="FDE4D0" w:themeFill="accent6" w:themeFillTint="3F"/>
@@ -8965,7 +8797,6 @@
     <w:tblPr>
       <w:tblStyleRowBandSize w:val="1"/>
       <w:tblStyleColBandSize w:val="1"/>
-      <w:tblInd w:w="0" w:type="dxa"/>
       <w:tblBorders>
         <w:top w:val="single" w:sz="8" w:space="0" w:color="FFFFFF" w:themeColor="background1"/>
         <w:left w:val="single" w:sz="8" w:space="0" w:color="FFFFFF" w:themeColor="background1"/>
@@ -8974,12 +8805,6 @@
         <w:insideH w:val="single" w:sz="6" w:space="0" w:color="FFFFFF" w:themeColor="background1"/>
         <w:insideV w:val="single" w:sz="6" w:space="0" w:color="FFFFFF" w:themeColor="background1"/>
       </w:tblBorders>
-      <w:tblCellMar>
-        <w:top w:w="0" w:type="dxa"/>
-        <w:left w:w="108" w:type="dxa"/>
-        <w:bottom w:w="0" w:type="dxa"/>
-        <w:right w:w="108" w:type="dxa"/>
-      </w:tblCellMar>
     </w:tblPr>
     <w:tcPr>
       <w:shd w:val="clear" w:color="auto" w:fill="C0C0C0" w:themeFill="text1" w:themeFillTint="3F"/>
@@ -9106,7 +8931,6 @@
     <w:tblPr>
       <w:tblStyleRowBandSize w:val="1"/>
       <w:tblStyleColBandSize w:val="1"/>
-      <w:tblInd w:w="0" w:type="dxa"/>
       <w:tblBorders>
         <w:top w:val="single" w:sz="8" w:space="0" w:color="FFFFFF" w:themeColor="background1"/>
         <w:left w:val="single" w:sz="8" w:space="0" w:color="FFFFFF" w:themeColor="background1"/>
@@ -9115,12 +8939,6 @@
         <w:insideH w:val="single" w:sz="6" w:space="0" w:color="FFFFFF" w:themeColor="background1"/>
         <w:insideV w:val="single" w:sz="6" w:space="0" w:color="FFFFFF" w:themeColor="background1"/>
       </w:tblBorders>
-      <w:tblCellMar>
-        <w:top w:w="0" w:type="dxa"/>
-        <w:left w:w="108" w:type="dxa"/>
-        <w:bottom w:w="0" w:type="dxa"/>
-        <w:right w:w="108" w:type="dxa"/>
-      </w:tblCellMar>
     </w:tblPr>
     <w:tcPr>
       <w:shd w:val="clear" w:color="auto" w:fill="D3DFEE" w:themeFill="accent1" w:themeFillTint="3F"/>
@@ -9247,7 +9065,6 @@
     <w:tblPr>
       <w:tblStyleRowBandSize w:val="1"/>
       <w:tblStyleColBandSize w:val="1"/>
-      <w:tblInd w:w="0" w:type="dxa"/>
       <w:tblBorders>
         <w:top w:val="single" w:sz="8" w:space="0" w:color="FFFFFF" w:themeColor="background1"/>
         <w:left w:val="single" w:sz="8" w:space="0" w:color="FFFFFF" w:themeColor="background1"/>
@@ -9256,12 +9073,6 @@
         <w:insideH w:val="single" w:sz="6" w:space="0" w:color="FFFFFF" w:themeColor="background1"/>
         <w:insideV w:val="single" w:sz="6" w:space="0" w:color="FFFFFF" w:themeColor="background1"/>
       </w:tblBorders>
-      <w:tblCellMar>
-        <w:top w:w="0" w:type="dxa"/>
-        <w:left w:w="108" w:type="dxa"/>
-        <w:bottom w:w="0" w:type="dxa"/>
-        <w:right w:w="108" w:type="dxa"/>
-      </w:tblCellMar>
     </w:tblPr>
     <w:tcPr>
       <w:shd w:val="clear" w:color="auto" w:fill="EFD3D2" w:themeFill="accent2" w:themeFillTint="3F"/>
@@ -9388,7 +9199,6 @@
     <w:tblPr>
       <w:tblStyleRowBandSize w:val="1"/>
       <w:tblStyleColBandSize w:val="1"/>
-      <w:tblInd w:w="0" w:type="dxa"/>
       <w:tblBorders>
         <w:top w:val="single" w:sz="8" w:space="0" w:color="FFFFFF" w:themeColor="background1"/>
         <w:left w:val="single" w:sz="8" w:space="0" w:color="FFFFFF" w:themeColor="background1"/>
@@ -9397,12 +9207,6 @@
         <w:insideH w:val="single" w:sz="6" w:space="0" w:color="FFFFFF" w:themeColor="background1"/>
         <w:insideV w:val="single" w:sz="6" w:space="0" w:color="FFFFFF" w:themeColor="background1"/>
       </w:tblBorders>
-      <w:tblCellMar>
-        <w:top w:w="0" w:type="dxa"/>
-        <w:left w:w="108" w:type="dxa"/>
-        <w:bottom w:w="0" w:type="dxa"/>
-        <w:right w:w="108" w:type="dxa"/>
-      </w:tblCellMar>
     </w:tblPr>
     <w:tcPr>
       <w:shd w:val="clear" w:color="auto" w:fill="E6EED5" w:themeFill="accent3" w:themeFillTint="3F"/>
@@ -9529,7 +9333,6 @@
     <w:tblPr>
       <w:tblStyleRowBandSize w:val="1"/>
       <w:tblStyleColBandSize w:val="1"/>
-      <w:tblInd w:w="0" w:type="dxa"/>
       <w:tblBorders>
         <w:top w:val="single" w:sz="8" w:space="0" w:color="FFFFFF" w:themeColor="background1"/>
         <w:left w:val="single" w:sz="8" w:space="0" w:color="FFFFFF" w:themeColor="background1"/>
@@ -9538,12 +9341,6 @@
         <w:insideH w:val="single" w:sz="6" w:space="0" w:color="FFFFFF" w:themeColor="background1"/>
         <w:insideV w:val="single" w:sz="6" w:space="0" w:color="FFFFFF" w:themeColor="background1"/>
       </w:tblBorders>
-      <w:tblCellMar>
-        <w:top w:w="0" w:type="dxa"/>
-        <w:left w:w="108" w:type="dxa"/>
-        <w:bottom w:w="0" w:type="dxa"/>
-        <w:right w:w="108" w:type="dxa"/>
-      </w:tblCellMar>
     </w:tblPr>
     <w:tcPr>
       <w:shd w:val="clear" w:color="auto" w:fill="DFD8E8" w:themeFill="accent4" w:themeFillTint="3F"/>
@@ -9670,7 +9467,6 @@
     <w:tblPr>
       <w:tblStyleRowBandSize w:val="1"/>
       <w:tblStyleColBandSize w:val="1"/>
-      <w:tblInd w:w="0" w:type="dxa"/>
       <w:tblBorders>
         <w:top w:val="single" w:sz="8" w:space="0" w:color="FFFFFF" w:themeColor="background1"/>
         <w:left w:val="single" w:sz="8" w:space="0" w:color="FFFFFF" w:themeColor="background1"/>
@@ -9679,12 +9475,6 @@
         <w:insideH w:val="single" w:sz="6" w:space="0" w:color="FFFFFF" w:themeColor="background1"/>
         <w:insideV w:val="single" w:sz="6" w:space="0" w:color="FFFFFF" w:themeColor="background1"/>
       </w:tblBorders>
-      <w:tblCellMar>
-        <w:top w:w="0" w:type="dxa"/>
-        <w:left w:w="108" w:type="dxa"/>
-        <w:bottom w:w="0" w:type="dxa"/>
-        <w:right w:w="108" w:type="dxa"/>
-      </w:tblCellMar>
     </w:tblPr>
     <w:tcPr>
       <w:shd w:val="clear" w:color="auto" w:fill="D2EAF1" w:themeFill="accent5" w:themeFillTint="3F"/>
@@ -9811,7 +9601,6 @@
     <w:tblPr>
       <w:tblStyleRowBandSize w:val="1"/>
       <w:tblStyleColBandSize w:val="1"/>
-      <w:tblInd w:w="0" w:type="dxa"/>
       <w:tblBorders>
         <w:top w:val="single" w:sz="8" w:space="0" w:color="FFFFFF" w:themeColor="background1"/>
         <w:left w:val="single" w:sz="8" w:space="0" w:color="FFFFFF" w:themeColor="background1"/>
@@ -9820,12 +9609,6 @@
         <w:insideH w:val="single" w:sz="6" w:space="0" w:color="FFFFFF" w:themeColor="background1"/>
         <w:insideV w:val="single" w:sz="6" w:space="0" w:color="FFFFFF" w:themeColor="background1"/>
       </w:tblBorders>
-      <w:tblCellMar>
-        <w:top w:w="0" w:type="dxa"/>
-        <w:left w:w="108" w:type="dxa"/>
-        <w:bottom w:w="0" w:type="dxa"/>
-        <w:right w:w="108" w:type="dxa"/>
-      </w:tblCellMar>
     </w:tblPr>
     <w:tcPr>
       <w:shd w:val="clear" w:color="auto" w:fill="FDE4D0" w:themeFill="accent6" w:themeFillTint="3F"/>
@@ -9955,13 +9738,6 @@
     <w:tblPr>
       <w:tblStyleRowBandSize w:val="1"/>
       <w:tblStyleColBandSize w:val="1"/>
-      <w:tblInd w:w="0" w:type="dxa"/>
-      <w:tblCellMar>
-        <w:top w:w="0" w:type="dxa"/>
-        <w:left w:w="108" w:type="dxa"/>
-        <w:bottom w:w="0" w:type="dxa"/>
-        <w:right w:w="108" w:type="dxa"/>
-      </w:tblCellMar>
     </w:tblPr>
     <w:tcPr>
       <w:shd w:val="clear" w:color="auto" w:fill="000000" w:themeFill="text1"/>
@@ -10069,13 +9845,6 @@
     <w:tblPr>
       <w:tblStyleRowBandSize w:val="1"/>
       <w:tblStyleColBandSize w:val="1"/>
-      <w:tblInd w:w="0" w:type="dxa"/>
-      <w:tblCellMar>
-        <w:top w:w="0" w:type="dxa"/>
-        <w:left w:w="108" w:type="dxa"/>
-        <w:bottom w:w="0" w:type="dxa"/>
-        <w:right w:w="108" w:type="dxa"/>
-      </w:tblCellMar>
     </w:tblPr>
     <w:tcPr>
       <w:shd w:val="clear" w:color="auto" w:fill="4F81BD" w:themeFill="accent1"/>
@@ -10183,13 +9952,6 @@
     <w:tblPr>
       <w:tblStyleRowBandSize w:val="1"/>
       <w:tblStyleColBandSize w:val="1"/>
-      <w:tblInd w:w="0" w:type="dxa"/>
-      <w:tblCellMar>
-        <w:top w:w="0" w:type="dxa"/>
-        <w:left w:w="108" w:type="dxa"/>
-        <w:bottom w:w="0" w:type="dxa"/>
-        <w:right w:w="108" w:type="dxa"/>
-      </w:tblCellMar>
     </w:tblPr>
     <w:tcPr>
       <w:shd w:val="clear" w:color="auto" w:fill="C0504D" w:themeFill="accent2"/>
@@ -10297,13 +10059,6 @@
     <w:tblPr>
       <w:tblStyleRowBandSize w:val="1"/>
       <w:tblStyleColBandSize w:val="1"/>
-      <w:tblInd w:w="0" w:type="dxa"/>
-      <w:tblCellMar>
-        <w:top w:w="0" w:type="dxa"/>
-        <w:left w:w="108" w:type="dxa"/>
-        <w:bottom w:w="0" w:type="dxa"/>
-        <w:right w:w="108" w:type="dxa"/>
-      </w:tblCellMar>
     </w:tblPr>
     <w:tcPr>
       <w:shd w:val="clear" w:color="auto" w:fill="9BBB59" w:themeFill="accent3"/>
@@ -10411,13 +10166,6 @@
     <w:tblPr>
       <w:tblStyleRowBandSize w:val="1"/>
       <w:tblStyleColBandSize w:val="1"/>
-      <w:tblInd w:w="0" w:type="dxa"/>
-      <w:tblCellMar>
-        <w:top w:w="0" w:type="dxa"/>
-        <w:left w:w="108" w:type="dxa"/>
-        <w:bottom w:w="0" w:type="dxa"/>
-        <w:right w:w="108" w:type="dxa"/>
-      </w:tblCellMar>
     </w:tblPr>
     <w:tcPr>
       <w:shd w:val="clear" w:color="auto" w:fill="8064A2" w:themeFill="accent4"/>
@@ -10525,13 +10273,6 @@
     <w:tblPr>
       <w:tblStyleRowBandSize w:val="1"/>
       <w:tblStyleColBandSize w:val="1"/>
-      <w:tblInd w:w="0" w:type="dxa"/>
-      <w:tblCellMar>
-        <w:top w:w="0" w:type="dxa"/>
-        <w:left w:w="108" w:type="dxa"/>
-        <w:bottom w:w="0" w:type="dxa"/>
-        <w:right w:w="108" w:type="dxa"/>
-      </w:tblCellMar>
     </w:tblPr>
     <w:tcPr>
       <w:shd w:val="clear" w:color="auto" w:fill="4BACC6" w:themeFill="accent5"/>
@@ -10639,13 +10380,6 @@
     <w:tblPr>
       <w:tblStyleRowBandSize w:val="1"/>
       <w:tblStyleColBandSize w:val="1"/>
-      <w:tblInd w:w="0" w:type="dxa"/>
-      <w:tblCellMar>
-        <w:top w:w="0" w:type="dxa"/>
-        <w:left w:w="108" w:type="dxa"/>
-        <w:bottom w:w="0" w:type="dxa"/>
-        <w:right w:w="108" w:type="dxa"/>
-      </w:tblCellMar>
     </w:tblPr>
     <w:tcPr>
       <w:shd w:val="clear" w:color="auto" w:fill="F79646" w:themeFill="accent6"/>
@@ -10753,7 +10487,6 @@
     <w:tblPr>
       <w:tblStyleRowBandSize w:val="1"/>
       <w:tblStyleColBandSize w:val="1"/>
-      <w:tblInd w:w="0" w:type="dxa"/>
       <w:tblBorders>
         <w:top w:val="single" w:sz="24" w:space="0" w:color="C0504D" w:themeColor="accent2"/>
         <w:left w:val="single" w:sz="4" w:space="0" w:color="000000" w:themeColor="text1"/>
@@ -10762,12 +10495,6 @@
         <w:insideH w:val="single" w:sz="4" w:space="0" w:color="FFFFFF" w:themeColor="background1"/>
         <w:insideV w:val="single" w:sz="4" w:space="0" w:color="FFFFFF" w:themeColor="background1"/>
       </w:tblBorders>
-      <w:tblCellMar>
-        <w:top w:w="0" w:type="dxa"/>
-        <w:left w:w="108" w:type="dxa"/>
-        <w:bottom w:w="0" w:type="dxa"/>
-        <w:right w:w="108" w:type="dxa"/>
-      </w:tblCellMar>
     </w:tblPr>
     <w:tcPr>
       <w:shd w:val="clear" w:color="auto" w:fill="E6E6E6" w:themeFill="text1" w:themeFillTint="19"/>
@@ -10875,7 +10602,6 @@
     <w:tblPr>
       <w:tblStyleRowBandSize w:val="1"/>
       <w:tblStyleColBandSize w:val="1"/>
-      <w:tblInd w:w="0" w:type="dxa"/>
       <w:tblBorders>
         <w:top w:val="single" w:sz="24" w:space="0" w:color="C0504D" w:themeColor="accent2"/>
         <w:left w:val="single" w:sz="4" w:space="0" w:color="4F81BD" w:themeColor="accent1"/>
@@ -10884,12 +10610,6 @@
         <w:insideH w:val="single" w:sz="4" w:space="0" w:color="FFFFFF" w:themeColor="background1"/>
         <w:insideV w:val="single" w:sz="4" w:space="0" w:color="FFFFFF" w:themeColor="background1"/>
       </w:tblBorders>
-      <w:tblCellMar>
-        <w:top w:w="0" w:type="dxa"/>
-        <w:left w:w="108" w:type="dxa"/>
-        <w:bottom w:w="0" w:type="dxa"/>
-        <w:right w:w="108" w:type="dxa"/>
-      </w:tblCellMar>
     </w:tblPr>
     <w:tcPr>
       <w:shd w:val="clear" w:color="auto" w:fill="EDF2F8" w:themeFill="accent1" w:themeFillTint="19"/>
@@ -10997,7 +10717,6 @@
     <w:tblPr>
       <w:tblStyleRowBandSize w:val="1"/>
       <w:tblStyleColBandSize w:val="1"/>
-      <w:tblInd w:w="0" w:type="dxa"/>
       <w:tblBorders>
         <w:top w:val="single" w:sz="24" w:space="0" w:color="C0504D" w:themeColor="accent2"/>
         <w:left w:val="single" w:sz="4" w:space="0" w:color="C0504D" w:themeColor="accent2"/>
@@ -11006,12 +10725,6 @@
         <w:insideH w:val="single" w:sz="4" w:space="0" w:color="FFFFFF" w:themeColor="background1"/>
         <w:insideV w:val="single" w:sz="4" w:space="0" w:color="FFFFFF" w:themeColor="background1"/>
       </w:tblBorders>
-      <w:tblCellMar>
-        <w:top w:w="0" w:type="dxa"/>
-        <w:left w:w="108" w:type="dxa"/>
-        <w:bottom w:w="0" w:type="dxa"/>
-        <w:right w:w="108" w:type="dxa"/>
-      </w:tblCellMar>
     </w:tblPr>
     <w:tcPr>
       <w:shd w:val="clear" w:color="auto" w:fill="F8EDED" w:themeFill="accent2" w:themeFillTint="19"/>
@@ -11119,7 +10832,6 @@
     <w:tblPr>
       <w:tblStyleRowBandSize w:val="1"/>
       <w:tblStyleColBandSize w:val="1"/>
-      <w:tblInd w:w="0" w:type="dxa"/>
       <w:tblBorders>
         <w:top w:val="single" w:sz="24" w:space="0" w:color="8064A2" w:themeColor="accent4"/>
         <w:left w:val="single" w:sz="4" w:space="0" w:color="9BBB59" w:themeColor="accent3"/>
@@ -11128,12 +10840,6 @@
         <w:insideH w:val="single" w:sz="4" w:space="0" w:color="FFFFFF" w:themeColor="background1"/>
         <w:insideV w:val="single" w:sz="4" w:space="0" w:color="FFFFFF" w:themeColor="background1"/>
       </w:tblBorders>
-      <w:tblCellMar>
-        <w:top w:w="0" w:type="dxa"/>
-        <w:left w:w="108" w:type="dxa"/>
-        <w:bottom w:w="0" w:type="dxa"/>
-        <w:right w:w="108" w:type="dxa"/>
-      </w:tblCellMar>
     </w:tblPr>
     <w:tcPr>
       <w:shd w:val="clear" w:color="auto" w:fill="F5F8EE" w:themeFill="accent3" w:themeFillTint="19"/>
@@ -11231,7 +10937,6 @@
     <w:tblPr>
       <w:tblStyleRowBandSize w:val="1"/>
       <w:tblStyleColBandSize w:val="1"/>
-      <w:tblInd w:w="0" w:type="dxa"/>
       <w:tblBorders>
         <w:top w:val="single" w:sz="24" w:space="0" w:color="9BBB59" w:themeColor="accent3"/>
         <w:left w:val="single" w:sz="4" w:space="0" w:color="8064A2" w:themeColor="accent4"/>
@@ -11240,12 +10945,6 @@
         <w:insideH w:val="single" w:sz="4" w:space="0" w:color="FFFFFF" w:themeColor="background1"/>
         <w:insideV w:val="single" w:sz="4" w:space="0" w:color="FFFFFF" w:themeColor="background1"/>
       </w:tblBorders>
-      <w:tblCellMar>
-        <w:top w:w="0" w:type="dxa"/>
-        <w:left w:w="108" w:type="dxa"/>
-        <w:bottom w:w="0" w:type="dxa"/>
-        <w:right w:w="108" w:type="dxa"/>
-      </w:tblCellMar>
     </w:tblPr>
     <w:tcPr>
       <w:shd w:val="clear" w:color="auto" w:fill="F2EFF6" w:themeFill="accent4" w:themeFillTint="19"/>
@@ -11353,7 +11052,6 @@
     <w:tblPr>
       <w:tblStyleRowBandSize w:val="1"/>
       <w:tblStyleColBandSize w:val="1"/>
-      <w:tblInd w:w="0" w:type="dxa"/>
       <w:tblBorders>
         <w:top w:val="single" w:sz="24" w:space="0" w:color="F79646" w:themeColor="accent6"/>
         <w:left w:val="single" w:sz="4" w:space="0" w:color="4BACC6" w:themeColor="accent5"/>
@@ -11362,12 +11060,6 @@
         <w:insideH w:val="single" w:sz="4" w:space="0" w:color="FFFFFF" w:themeColor="background1"/>
         <w:insideV w:val="single" w:sz="4" w:space="0" w:color="FFFFFF" w:themeColor="background1"/>
       </w:tblBorders>
-      <w:tblCellMar>
-        <w:top w:w="0" w:type="dxa"/>
-        <w:left w:w="108" w:type="dxa"/>
-        <w:bottom w:w="0" w:type="dxa"/>
-        <w:right w:w="108" w:type="dxa"/>
-      </w:tblCellMar>
     </w:tblPr>
     <w:tcPr>
       <w:shd w:val="clear" w:color="auto" w:fill="EDF6F9" w:themeFill="accent5" w:themeFillTint="19"/>
@@ -11475,7 +11167,6 @@
     <w:tblPr>
       <w:tblStyleRowBandSize w:val="1"/>
       <w:tblStyleColBandSize w:val="1"/>
-      <w:tblInd w:w="0" w:type="dxa"/>
       <w:tblBorders>
         <w:top w:val="single" w:sz="24" w:space="0" w:color="4BACC6" w:themeColor="accent5"/>
         <w:left w:val="single" w:sz="4" w:space="0" w:color="F79646" w:themeColor="accent6"/>
@@ -11484,12 +11175,6 @@
         <w:insideH w:val="single" w:sz="4" w:space="0" w:color="FFFFFF" w:themeColor="background1"/>
         <w:insideV w:val="single" w:sz="4" w:space="0" w:color="FFFFFF" w:themeColor="background1"/>
       </w:tblBorders>
-      <w:tblCellMar>
-        <w:top w:w="0" w:type="dxa"/>
-        <w:left w:w="108" w:type="dxa"/>
-        <w:bottom w:w="0" w:type="dxa"/>
-        <w:right w:w="108" w:type="dxa"/>
-      </w:tblCellMar>
     </w:tblPr>
     <w:tcPr>
       <w:shd w:val="clear" w:color="auto" w:fill="FEF4EC" w:themeFill="accent6" w:themeFillTint="19"/>
@@ -11597,13 +11282,6 @@
     <w:tblPr>
       <w:tblStyleRowBandSize w:val="1"/>
       <w:tblStyleColBandSize w:val="1"/>
-      <w:tblInd w:w="0" w:type="dxa"/>
-      <w:tblCellMar>
-        <w:top w:w="0" w:type="dxa"/>
-        <w:left w:w="108" w:type="dxa"/>
-        <w:bottom w:w="0" w:type="dxa"/>
-        <w:right w:w="108" w:type="dxa"/>
-      </w:tblCellMar>
     </w:tblPr>
     <w:tcPr>
       <w:shd w:val="clear" w:color="auto" w:fill="E6E6E6" w:themeFill="text1" w:themeFillTint="19"/>
@@ -11683,13 +11361,6 @@
     <w:tblPr>
       <w:tblStyleRowBandSize w:val="1"/>
       <w:tblStyleColBandSize w:val="1"/>
-      <w:tblInd w:w="0" w:type="dxa"/>
-      <w:tblCellMar>
-        <w:top w:w="0" w:type="dxa"/>
-        <w:left w:w="108" w:type="dxa"/>
-        <w:bottom w:w="0" w:type="dxa"/>
-        <w:right w:w="108" w:type="dxa"/>
-      </w:tblCellMar>
     </w:tblPr>
     <w:tcPr>
       <w:shd w:val="clear" w:color="auto" w:fill="EDF2F8" w:themeFill="accent1" w:themeFillTint="19"/>
@@ -11769,13 +11440,6 @@
     <w:tblPr>
       <w:tblStyleRowBandSize w:val="1"/>
       <w:tblStyleColBandSize w:val="1"/>
-      <w:tblInd w:w="0" w:type="dxa"/>
-      <w:tblCellMar>
-        <w:top w:w="0" w:type="dxa"/>
-        <w:left w:w="108" w:type="dxa"/>
-        <w:bottom w:w="0" w:type="dxa"/>
-        <w:right w:w="108" w:type="dxa"/>
-      </w:tblCellMar>
     </w:tblPr>
     <w:tcPr>
       <w:shd w:val="clear" w:color="auto" w:fill="F8EDED" w:themeFill="accent2" w:themeFillTint="19"/>
@@ -11855,13 +11519,6 @@
     <w:tblPr>
       <w:tblStyleRowBandSize w:val="1"/>
       <w:tblStyleColBandSize w:val="1"/>
-      <w:tblInd w:w="0" w:type="dxa"/>
-      <w:tblCellMar>
-        <w:top w:w="0" w:type="dxa"/>
-        <w:left w:w="108" w:type="dxa"/>
-        <w:bottom w:w="0" w:type="dxa"/>
-        <w:right w:w="108" w:type="dxa"/>
-      </w:tblCellMar>
     </w:tblPr>
     <w:tcPr>
       <w:shd w:val="clear" w:color="auto" w:fill="F5F8EE" w:themeFill="accent3" w:themeFillTint="19"/>
@@ -11941,13 +11598,6 @@
     <w:tblPr>
       <w:tblStyleRowBandSize w:val="1"/>
       <w:tblStyleColBandSize w:val="1"/>
-      <w:tblInd w:w="0" w:type="dxa"/>
-      <w:tblCellMar>
-        <w:top w:w="0" w:type="dxa"/>
-        <w:left w:w="108" w:type="dxa"/>
-        <w:bottom w:w="0" w:type="dxa"/>
-        <w:right w:w="108" w:type="dxa"/>
-      </w:tblCellMar>
     </w:tblPr>
     <w:tcPr>
       <w:shd w:val="clear" w:color="auto" w:fill="F2EFF6" w:themeFill="accent4" w:themeFillTint="19"/>
@@ -12027,13 +11677,6 @@
     <w:tblPr>
       <w:tblStyleRowBandSize w:val="1"/>
       <w:tblStyleColBandSize w:val="1"/>
-      <w:tblInd w:w="0" w:type="dxa"/>
-      <w:tblCellMar>
-        <w:top w:w="0" w:type="dxa"/>
-        <w:left w:w="108" w:type="dxa"/>
-        <w:bottom w:w="0" w:type="dxa"/>
-        <w:right w:w="108" w:type="dxa"/>
-      </w:tblCellMar>
     </w:tblPr>
     <w:tcPr>
       <w:shd w:val="clear" w:color="auto" w:fill="EDF6F9" w:themeFill="accent5" w:themeFillTint="19"/>
@@ -12113,13 +11756,6 @@
     <w:tblPr>
       <w:tblStyleRowBandSize w:val="1"/>
       <w:tblStyleColBandSize w:val="1"/>
-      <w:tblInd w:w="0" w:type="dxa"/>
-      <w:tblCellMar>
-        <w:top w:w="0" w:type="dxa"/>
-        <w:left w:w="108" w:type="dxa"/>
-        <w:bottom w:w="0" w:type="dxa"/>
-        <w:right w:w="108" w:type="dxa"/>
-      </w:tblCellMar>
     </w:tblPr>
     <w:tcPr>
       <w:shd w:val="clear" w:color="auto" w:fill="FEF4EC" w:themeFill="accent6" w:themeFillTint="19"/>
@@ -12199,16 +11835,9 @@
     <w:tblPr>
       <w:tblStyleRowBandSize w:val="1"/>
       <w:tblStyleColBandSize w:val="1"/>
-      <w:tblInd w:w="0" w:type="dxa"/>
       <w:tblBorders>
         <w:insideH w:val="single" w:sz="4" w:space="0" w:color="FFFFFF" w:themeColor="background1"/>
       </w:tblBorders>
-      <w:tblCellMar>
-        <w:top w:w="0" w:type="dxa"/>
-        <w:left w:w="108" w:type="dxa"/>
-        <w:bottom w:w="0" w:type="dxa"/>
-        <w:right w:w="108" w:type="dxa"/>
-      </w:tblCellMar>
     </w:tblPr>
     <w:tcPr>
       <w:shd w:val="clear" w:color="auto" w:fill="CCCCCC" w:themeFill="text1" w:themeFillTint="33"/>
@@ -12279,16 +11908,9 @@
     <w:tblPr>
       <w:tblStyleRowBandSize w:val="1"/>
       <w:tblStyleColBandSize w:val="1"/>
-      <w:tblInd w:w="0" w:type="dxa"/>
       <w:tblBorders>
         <w:insideH w:val="single" w:sz="4" w:space="0" w:color="FFFFFF" w:themeColor="background1"/>
       </w:tblBorders>
-      <w:tblCellMar>
-        <w:top w:w="0" w:type="dxa"/>
-        <w:left w:w="108" w:type="dxa"/>
-        <w:bottom w:w="0" w:type="dxa"/>
-        <w:right w:w="108" w:type="dxa"/>
-      </w:tblCellMar>
     </w:tblPr>
     <w:tcPr>
       <w:shd w:val="clear" w:color="auto" w:fill="DBE5F1" w:themeFill="accent1" w:themeFillTint="33"/>
@@ -12359,16 +11981,9 @@
     <w:tblPr>
       <w:tblStyleRowBandSize w:val="1"/>
       <w:tblStyleColBandSize w:val="1"/>
-      <w:tblInd w:w="0" w:type="dxa"/>
       <w:tblBorders>
         <w:insideH w:val="single" w:sz="4" w:space="0" w:color="FFFFFF" w:themeColor="background1"/>
       </w:tblBorders>
-      <w:tblCellMar>
-        <w:top w:w="0" w:type="dxa"/>
-        <w:left w:w="108" w:type="dxa"/>
-        <w:bottom w:w="0" w:type="dxa"/>
-        <w:right w:w="108" w:type="dxa"/>
-      </w:tblCellMar>
     </w:tblPr>
     <w:tcPr>
       <w:shd w:val="clear" w:color="auto" w:fill="F2DBDB" w:themeFill="accent2" w:themeFillTint="33"/>
@@ -12439,16 +12054,9 @@
     <w:tblPr>
       <w:tblStyleRowBandSize w:val="1"/>
       <w:tblStyleColBandSize w:val="1"/>
-      <w:tblInd w:w="0" w:type="dxa"/>
       <w:tblBorders>
         <w:insideH w:val="single" w:sz="4" w:space="0" w:color="FFFFFF" w:themeColor="background1"/>
       </w:tblBorders>
-      <w:tblCellMar>
-        <w:top w:w="0" w:type="dxa"/>
-        <w:left w:w="108" w:type="dxa"/>
-        <w:bottom w:w="0" w:type="dxa"/>
-        <w:right w:w="108" w:type="dxa"/>
-      </w:tblCellMar>
     </w:tblPr>
     <w:tcPr>
       <w:shd w:val="clear" w:color="auto" w:fill="EAF1DD" w:themeFill="accent3" w:themeFillTint="33"/>
@@ -12519,16 +12127,9 @@
     <w:tblPr>
       <w:tblStyleRowBandSize w:val="1"/>
       <w:tblStyleColBandSize w:val="1"/>
-      <w:tblInd w:w="0" w:type="dxa"/>
       <w:tblBorders>
         <w:insideH w:val="single" w:sz="4" w:space="0" w:color="FFFFFF" w:themeColor="background1"/>
       </w:tblBorders>
-      <w:tblCellMar>
-        <w:top w:w="0" w:type="dxa"/>
-        <w:left w:w="108" w:type="dxa"/>
-        <w:bottom w:w="0" w:type="dxa"/>
-        <w:right w:w="108" w:type="dxa"/>
-      </w:tblCellMar>
     </w:tblPr>
     <w:tcPr>
       <w:shd w:val="clear" w:color="auto" w:fill="E5DFEC" w:themeFill="accent4" w:themeFillTint="33"/>
@@ -12599,16 +12200,9 @@
     <w:tblPr>
       <w:tblStyleRowBandSize w:val="1"/>
       <w:tblStyleColBandSize w:val="1"/>
-      <w:tblInd w:w="0" w:type="dxa"/>
       <w:tblBorders>
         <w:insideH w:val="single" w:sz="4" w:space="0" w:color="FFFFFF" w:themeColor="background1"/>
       </w:tblBorders>
-      <w:tblCellMar>
-        <w:top w:w="0" w:type="dxa"/>
-        <w:left w:w="108" w:type="dxa"/>
-        <w:bottom w:w="0" w:type="dxa"/>
-        <w:right w:w="108" w:type="dxa"/>
-      </w:tblCellMar>
     </w:tblPr>
     <w:tcPr>
       <w:shd w:val="clear" w:color="auto" w:fill="DAEEF3" w:themeFill="accent5" w:themeFillTint="33"/>
@@ -12679,16 +12273,9 @@
     <w:tblPr>
       <w:tblStyleRowBandSize w:val="1"/>
       <w:tblStyleColBandSize w:val="1"/>
-      <w:tblInd w:w="0" w:type="dxa"/>
       <w:tblBorders>
         <w:insideH w:val="single" w:sz="4" w:space="0" w:color="FFFFFF" w:themeColor="background1"/>
       </w:tblBorders>
-      <w:tblCellMar>
-        <w:top w:w="0" w:type="dxa"/>
-        <w:left w:w="108" w:type="dxa"/>
-        <w:bottom w:w="0" w:type="dxa"/>
-        <w:right w:w="108" w:type="dxa"/>
-      </w:tblCellMar>
     </w:tblPr>
     <w:tcPr>
       <w:shd w:val="clear" w:color="auto" w:fill="FDE9D9" w:themeFill="accent6" w:themeFillTint="33"/>

</xml_diff>